<commit_message>
Added checks whether in editor when registering object
</commit_message>
<xml_diff>
--- a/Source/MySaveLoad/SaveLoad/Doc/Doc.docx
+++ b/Source/MySaveLoad/SaveLoad/Doc/Doc.docx
@@ -41,7 +41,6 @@
         </w:rPr>
         <w:t xml:space="preserve">Always saves/loads </w:t>
       </w:r>
-      <w:bookmarkStart w:id="0" w:name="_GoBack"/>
       <w:r>
         <w:rPr>
           <w:rFonts w:ascii="Times New Roman" w:hAnsi="Times New Roman" w:cs="Times New Roman"/>
@@ -52,7 +51,6 @@
         </w:rPr>
         <w:t xml:space="preserve">entire </w:t>
       </w:r>
-      <w:bookmarkEnd w:id="0"/>
       <w:r>
         <w:rPr>
           <w:rFonts w:ascii="Times New Roman" w:hAnsi="Times New Roman" w:cs="Times New Roman"/>
@@ -567,34 +565,7 @@
           <w:szCs w:val="24"/>
           <w:lang w:val="en-US"/>
         </w:rPr>
-        <w:t xml:space="preserve"> handle instance is created</w:t>
-      </w:r>
-      <w:r>
-        <w:rPr>
-          <w:rFonts w:ascii="Times New Roman" w:hAnsi="Times New Roman" w:cs="Times New Roman"/>
-          <w:sz w:val="24"/>
-          <w:szCs w:val="24"/>
-          <w:lang w:val="en-US"/>
-        </w:rPr>
-        <w:t xml:space="preserve"> always</w:t>
-      </w:r>
-      <w:r>
-        <w:rPr>
-          <w:rFonts w:ascii="Times New Roman" w:hAnsi="Times New Roman" w:cs="Times New Roman"/>
-          <w:sz w:val="24"/>
-          <w:szCs w:val="24"/>
-          <w:lang w:val="en-US"/>
-        </w:rPr>
-        <w:t>.</w:t>
-      </w:r>
-      <w:r>
-        <w:rPr>
-          <w:rFonts w:ascii="Times New Roman" w:hAnsi="Times New Roman" w:cs="Times New Roman"/>
-          <w:sz w:val="24"/>
-          <w:szCs w:val="24"/>
-          <w:lang w:val="en-US"/>
-        </w:rPr>
-        <w:t xml:space="preserve"> This allows you to make the calls on the handle always without checking for null on the client’s level – the system will check whether this object is really </w:t>
+        <w:t xml:space="preserve"> handle instance is created always. This allows you to make the calls on the handle always without checking for null on the client’s level – the system will check whether this object is really </w:t>
       </w:r>
       <w:proofErr w:type="spellStart"/>
       <w:r>
@@ -627,7 +598,9 @@
           <w:lang w:val="en-US"/>
         </w:rPr>
       </w:pPr>
-      <w:r>
+    </w:p>
+    <w:p>
+      <w:pPr>
         <w:rPr>
           <w:rFonts w:ascii="Times New Roman" w:hAnsi="Times New Roman" w:cs="Times New Roman"/>
           <w:sz w:val="32"/>
@@ -635,11 +608,8 @@
           <w:u w:val="single"/>
           <w:lang w:val="en-US"/>
         </w:rPr>
-        <w:t>Q1. What in Editor mode</w:t>
-      </w:r>
-    </w:p>
-    <w:p>
-      <w:pPr>
+      </w:pPr>
+      <w:r>
         <w:rPr>
           <w:rFonts w:ascii="Times New Roman" w:hAnsi="Times New Roman" w:cs="Times New Roman"/>
           <w:sz w:val="32"/>
@@ -647,7 +617,9 @@
           <w:u w:val="single"/>
           <w:lang w:val="en-US"/>
         </w:rPr>
-      </w:pPr>
+        <w:t xml:space="preserve">Configuring </w:t>
+      </w:r>
+      <w:proofErr w:type="spellStart"/>
       <w:r>
         <w:rPr>
           <w:rFonts w:ascii="Times New Roman" w:hAnsi="Times New Roman" w:cs="Times New Roman"/>
@@ -656,9 +628,9 @@
           <w:u w:val="single"/>
           <w:lang w:val="en-US"/>
         </w:rPr>
-        <w:t xml:space="preserve">Q2. Only </w:t>
-      </w:r>
-      <w:proofErr w:type="spellStart"/>
+        <w:t>Saveable</w:t>
+      </w:r>
+      <w:proofErr w:type="spellEnd"/>
       <w:r>
         <w:rPr>
           <w:rFonts w:ascii="Times New Roman" w:hAnsi="Times New Roman" w:cs="Times New Roman"/>
@@ -667,9 +639,8 @@
           <w:u w:val="single"/>
           <w:lang w:val="en-US"/>
         </w:rPr>
-        <w:t>UObject</w:t>
-      </w:r>
-      <w:proofErr w:type="spellEnd"/>
+        <w:t xml:space="preserve"> </w:t>
+      </w:r>
       <w:r>
         <w:rPr>
           <w:rFonts w:ascii="Times New Roman" w:hAnsi="Times New Roman" w:cs="Times New Roman"/>
@@ -678,9 +649,8 @@
           <w:u w:val="single"/>
           <w:lang w:val="en-US"/>
         </w:rPr>
-        <w:t xml:space="preserve"> can be </w:t>
-      </w:r>
-      <w:proofErr w:type="spellStart"/>
+        <w:t>object</w:t>
+      </w:r>
       <w:r>
         <w:rPr>
           <w:rFonts w:ascii="Times New Roman" w:hAnsi="Times New Roman" w:cs="Times New Roman"/>
@@ -689,9 +659,75 @@
           <w:u w:val="single"/>
           <w:lang w:val="en-US"/>
         </w:rPr>
-        <w:t>saveable</w:t>
-      </w:r>
-      <w:proofErr w:type="spellEnd"/>
+        <w:t>.</w:t>
+      </w:r>
+    </w:p>
+    <w:p>
+      <w:pPr>
+        <w:rPr>
+          <w:rFonts w:ascii="Times New Roman" w:hAnsi="Times New Roman" w:cs="Times New Roman"/>
+          <w:sz w:val="24"/>
+          <w:szCs w:val="24"/>
+          <w:lang w:val="en-US"/>
+        </w:rPr>
+      </w:pPr>
+      <w:r>
+        <w:rPr>
+          <w:rFonts w:ascii="Times New Roman" w:hAnsi="Times New Roman" w:cs="Times New Roman"/>
+          <w:sz w:val="24"/>
+          <w:szCs w:val="24"/>
+          <w:lang w:val="en-US"/>
+        </w:rPr>
+        <w:t>Per-object properties are located inside the savable object handle</w:t>
+      </w:r>
+      <w:r>
+        <w:rPr>
+          <w:rFonts w:ascii="Times New Roman" w:hAnsi="Times New Roman" w:cs="Times New Roman"/>
+          <w:sz w:val="24"/>
+          <w:szCs w:val="24"/>
+          <w:lang w:val="en-US"/>
+        </w:rPr>
+        <w:t>.</w:t>
+      </w:r>
+      <w:r>
+        <w:rPr>
+          <w:rFonts w:ascii="Times New Roman" w:hAnsi="Times New Roman" w:cs="Times New Roman"/>
+          <w:sz w:val="24"/>
+          <w:szCs w:val="24"/>
+          <w:lang w:val="en-US"/>
+        </w:rPr>
+        <w:t xml:space="preserve"> To make them configurable in the editor, the variable must be marked as with Edit*.</w:t>
+      </w:r>
+    </w:p>
+    <w:p>
+      <w:pPr>
+        <w:rPr>
+          <w:rFonts w:ascii="Times New Roman" w:hAnsi="Times New Roman" w:cs="Times New Roman"/>
+          <w:sz w:val="24"/>
+          <w:szCs w:val="24"/>
+          <w:lang w:val="en-US"/>
+        </w:rPr>
+      </w:pPr>
+    </w:p>
+    <w:p>
+      <w:pPr>
+        <w:rPr>
+          <w:rFonts w:ascii="Times New Roman" w:hAnsi="Times New Roman" w:cs="Times New Roman"/>
+          <w:sz w:val="24"/>
+          <w:szCs w:val="24"/>
+          <w:lang w:val="en-US"/>
+        </w:rPr>
+      </w:pPr>
+    </w:p>
+    <w:p>
+      <w:pPr>
+        <w:rPr>
+          <w:rFonts w:ascii="Times New Roman" w:hAnsi="Times New Roman" w:cs="Times New Roman"/>
+          <w:sz w:val="24"/>
+          <w:szCs w:val="24"/>
+          <w:lang w:val="en-US"/>
+        </w:rPr>
+      </w:pPr>
       <w:r>
         <w:rPr>
           <w:rFonts w:ascii="Times New Roman" w:hAnsi="Times New Roman" w:cs="Times New Roman"/>
@@ -700,8 +736,9 @@
           <w:u w:val="single"/>
           <w:lang w:val="en-US"/>
         </w:rPr>
-        <w:t>? What about plain C</w:t>
-      </w:r>
+        <w:t xml:space="preserve">Implementing </w:t>
+      </w:r>
+      <w:proofErr w:type="spellStart"/>
       <w:r>
         <w:rPr>
           <w:rFonts w:ascii="Times New Roman" w:hAnsi="Times New Roman" w:cs="Times New Roman"/>
@@ -710,9 +747,256 @@
           <w:u w:val="single"/>
           <w:lang w:val="en-US"/>
         </w:rPr>
-        <w:t>++</w:t>
-      </w:r>
-      <w:r>
+        <w:t>IMySaveable</w:t>
+      </w:r>
+      <w:proofErr w:type="spellEnd"/>
+      <w:r>
+        <w:rPr>
+          <w:rFonts w:ascii="Times New Roman" w:hAnsi="Times New Roman" w:cs="Times New Roman"/>
+          <w:sz w:val="24"/>
+          <w:szCs w:val="24"/>
+          <w:lang w:val="en-US"/>
+        </w:rPr>
+        <w:t>.</w:t>
+      </w:r>
+    </w:p>
+    <w:p>
+      <w:pPr>
+        <w:rPr>
+          <w:rFonts w:ascii="Times New Roman" w:hAnsi="Times New Roman" w:cs="Times New Roman"/>
+          <w:sz w:val="24"/>
+          <w:szCs w:val="24"/>
+          <w:lang w:val="en-US"/>
+        </w:rPr>
+      </w:pPr>
+      <w:r>
+        <w:rPr>
+          <w:rFonts w:ascii="Times New Roman" w:hAnsi="Times New Roman" w:cs="Times New Roman"/>
+          <w:sz w:val="24"/>
+          <w:szCs w:val="24"/>
+          <w:lang w:val="en-US"/>
+        </w:rPr>
+        <w:t xml:space="preserve">Each </w:t>
+      </w:r>
+      <w:proofErr w:type="spellStart"/>
+      <w:r>
+        <w:rPr>
+          <w:rFonts w:ascii="Times New Roman" w:hAnsi="Times New Roman" w:cs="Times New Roman"/>
+          <w:sz w:val="24"/>
+          <w:szCs w:val="24"/>
+          <w:lang w:val="en-US"/>
+        </w:rPr>
+        <w:t>IMySaveable</w:t>
+      </w:r>
+      <w:proofErr w:type="spellEnd"/>
+      <w:r>
+        <w:rPr>
+          <w:rFonts w:ascii="Times New Roman" w:hAnsi="Times New Roman" w:cs="Times New Roman"/>
+          <w:sz w:val="24"/>
+          <w:szCs w:val="24"/>
+          <w:lang w:val="en-US"/>
+        </w:rPr>
+        <w:t xml:space="preserve"> </w:t>
+      </w:r>
+      <w:proofErr w:type="gramStart"/>
+      <w:r>
+        <w:rPr>
+          <w:rFonts w:ascii="Times New Roman" w:hAnsi="Times New Roman" w:cs="Times New Roman"/>
+          <w:sz w:val="24"/>
+          <w:szCs w:val="24"/>
+          <w:lang w:val="en-US"/>
+        </w:rPr>
+        <w:t xml:space="preserve">virtual </w:t>
+      </w:r>
+      <w:r>
+        <w:rPr>
+          <w:rFonts w:ascii="Times New Roman" w:hAnsi="Times New Roman" w:cs="Times New Roman"/>
+          <w:sz w:val="24"/>
+          <w:szCs w:val="24"/>
+          <w:lang w:val="en-US"/>
+        </w:rPr>
+        <w:t xml:space="preserve"> function</w:t>
+      </w:r>
+      <w:proofErr w:type="gramEnd"/>
+      <w:r>
+        <w:rPr>
+          <w:rFonts w:ascii="Times New Roman" w:hAnsi="Times New Roman" w:cs="Times New Roman"/>
+          <w:sz w:val="24"/>
+          <w:szCs w:val="24"/>
+          <w:lang w:val="en-US"/>
+        </w:rPr>
+        <w:t xml:space="preserve"> has default implementation available (Prefixed with Default_)</w:t>
+      </w:r>
+      <w:r>
+        <w:rPr>
+          <w:rFonts w:ascii="Times New Roman" w:hAnsi="Times New Roman" w:cs="Times New Roman"/>
+          <w:sz w:val="24"/>
+          <w:szCs w:val="24"/>
+          <w:lang w:val="en-US"/>
+        </w:rPr>
+        <w:t xml:space="preserve">, located inside the </w:t>
+      </w:r>
+      <w:proofErr w:type="spellStart"/>
+      <w:r>
+        <w:rPr>
+          <w:rFonts w:ascii="Times New Roman" w:hAnsi="Times New Roman" w:cs="Times New Roman"/>
+          <w:sz w:val="24"/>
+          <w:szCs w:val="24"/>
+          <w:lang w:val="en-US"/>
+        </w:rPr>
+        <w:t>MySaveableUtils</w:t>
+      </w:r>
+      <w:proofErr w:type="spellEnd"/>
+      <w:r>
+        <w:rPr>
+          <w:rFonts w:ascii="Times New Roman" w:hAnsi="Times New Roman" w:cs="Times New Roman"/>
+          <w:sz w:val="24"/>
+          <w:szCs w:val="24"/>
+          <w:lang w:val="en-US"/>
+        </w:rPr>
+        <w:t xml:space="preserve"> header.</w:t>
+      </w:r>
+    </w:p>
+    <w:p>
+      <w:pPr>
+        <w:rPr>
+          <w:rFonts w:ascii="Times New Roman" w:hAnsi="Times New Roman" w:cs="Times New Roman"/>
+          <w:sz w:val="24"/>
+          <w:szCs w:val="24"/>
+          <w:lang w:val="en-US"/>
+        </w:rPr>
+      </w:pPr>
+      <w:proofErr w:type="spellStart"/>
+      <w:r>
+        <w:rPr>
+          <w:rFonts w:ascii="Times New Roman" w:hAnsi="Times New Roman" w:cs="Times New Roman"/>
+          <w:sz w:val="24"/>
+          <w:szCs w:val="24"/>
+          <w:lang w:val="en-US"/>
+        </w:rPr>
+        <w:t>IMySaveable</w:t>
+      </w:r>
+      <w:proofErr w:type="spellEnd"/>
+      <w:r>
+        <w:rPr>
+          <w:rFonts w:ascii="Times New Roman" w:hAnsi="Times New Roman" w:cs="Times New Roman"/>
+          <w:sz w:val="24"/>
+          <w:szCs w:val="24"/>
+          <w:lang w:val="en-US"/>
+        </w:rPr>
+        <w:t xml:space="preserve"> interface implements its virtual functions with these default implementations by default.</w:t>
+      </w:r>
+    </w:p>
+    <w:p>
+      <w:pPr>
+        <w:rPr>
+          <w:rFonts w:ascii="Times New Roman" w:hAnsi="Times New Roman" w:cs="Times New Roman"/>
+          <w:sz w:val="24"/>
+          <w:szCs w:val="24"/>
+          <w:lang w:val="en-US"/>
+        </w:rPr>
+      </w:pPr>
+      <w:r>
+        <w:rPr>
+          <w:rFonts w:ascii="Times New Roman" w:hAnsi="Times New Roman" w:cs="Times New Roman"/>
+          <w:sz w:val="24"/>
+          <w:szCs w:val="24"/>
+          <w:lang w:val="en-US"/>
+        </w:rPr>
+        <w:t xml:space="preserve">Each </w:t>
+      </w:r>
+      <w:proofErr w:type="spellStart"/>
+      <w:r>
+        <w:rPr>
+          <w:rFonts w:ascii="Times New Roman" w:hAnsi="Times New Roman" w:cs="Times New Roman"/>
+          <w:sz w:val="24"/>
+          <w:szCs w:val="24"/>
+          <w:lang w:val="en-US"/>
+        </w:rPr>
+        <w:t>saveable</w:t>
+      </w:r>
+      <w:proofErr w:type="spellEnd"/>
+      <w:r>
+        <w:rPr>
+          <w:rFonts w:ascii="Times New Roman" w:hAnsi="Times New Roman" w:cs="Times New Roman"/>
+          <w:sz w:val="24"/>
+          <w:szCs w:val="24"/>
+          <w:lang w:val="en-US"/>
+        </w:rPr>
+        <w:t xml:space="preserve"> </w:t>
+      </w:r>
+      <w:proofErr w:type="spellStart"/>
+      <w:r>
+        <w:rPr>
+          <w:rFonts w:ascii="Times New Roman" w:hAnsi="Times New Roman" w:cs="Times New Roman"/>
+          <w:sz w:val="24"/>
+          <w:szCs w:val="24"/>
+          <w:lang w:val="en-US"/>
+        </w:rPr>
+        <w:t>UObject</w:t>
+      </w:r>
+      <w:proofErr w:type="spellEnd"/>
+      <w:r>
+        <w:rPr>
+          <w:rFonts w:ascii="Times New Roman" w:hAnsi="Times New Roman" w:cs="Times New Roman"/>
+          <w:sz w:val="24"/>
+          <w:szCs w:val="24"/>
+          <w:lang w:val="en-US"/>
+        </w:rPr>
+        <w:t xml:space="preserve"> MUST implement the </w:t>
+      </w:r>
+      <w:proofErr w:type="spellStart"/>
+      <w:proofErr w:type="gramStart"/>
+      <w:r>
+        <w:rPr>
+          <w:rFonts w:ascii="Times New Roman" w:hAnsi="Times New Roman" w:cs="Times New Roman"/>
+          <w:sz w:val="24"/>
+          <w:szCs w:val="24"/>
+          <w:lang w:val="en-US"/>
+        </w:rPr>
+        <w:t>GetWorld</w:t>
+      </w:r>
+      <w:proofErr w:type="spellEnd"/>
+      <w:r>
+        <w:rPr>
+          <w:rFonts w:ascii="Times New Roman" w:hAnsi="Times New Roman" w:cs="Times New Roman"/>
+          <w:sz w:val="24"/>
+          <w:szCs w:val="24"/>
+          <w:lang w:val="en-US"/>
+        </w:rPr>
+        <w:t>(</w:t>
+      </w:r>
+      <w:proofErr w:type="gramEnd"/>
+      <w:r>
+        <w:rPr>
+          <w:rFonts w:ascii="Times New Roman" w:hAnsi="Times New Roman" w:cs="Times New Roman"/>
+          <w:sz w:val="24"/>
+          <w:szCs w:val="24"/>
+          <w:lang w:val="en-US"/>
+        </w:rPr>
+        <w:t>)</w:t>
+      </w:r>
+      <w:r>
+        <w:rPr>
+          <w:rFonts w:ascii="Times New Roman" w:hAnsi="Times New Roman" w:cs="Times New Roman"/>
+          <w:sz w:val="24"/>
+          <w:szCs w:val="24"/>
+          <w:lang w:val="en-US"/>
+        </w:rPr>
+        <w:t xml:space="preserve"> appropriately (attention – by default it’s not implemented) because whether the object is in the editor or game world is determined by it</w:t>
+      </w:r>
+      <w:r>
+        <w:rPr>
+          <w:rFonts w:ascii="Times New Roman" w:hAnsi="Times New Roman" w:cs="Times New Roman"/>
+          <w:sz w:val="24"/>
+          <w:szCs w:val="24"/>
+          <w:lang w:val="en-US"/>
+        </w:rPr>
+        <w:t>;</w:t>
+      </w:r>
+    </w:p>
+    <w:p>
+      <w:pPr>
         <w:rPr>
           <w:rFonts w:ascii="Times New Roman" w:hAnsi="Times New Roman" w:cs="Times New Roman"/>
           <w:sz w:val="32"/>
@@ -720,415 +1004,9 @@
           <w:u w:val="single"/>
           <w:lang w:val="en-US"/>
         </w:rPr>
-        <w:t xml:space="preserve"> objects?</w:t>
-      </w:r>
-    </w:p>
-    <w:p>
-      <w:pPr>
-        <w:rPr>
-          <w:rFonts w:ascii="Times New Roman" w:hAnsi="Times New Roman" w:cs="Times New Roman"/>
-          <w:sz w:val="32"/>
-          <w:szCs w:val="32"/>
-          <w:u w:val="single"/>
-          <w:lang w:val="en-US"/>
-        </w:rPr>
-      </w:pPr>
-    </w:p>
-    <w:p>
-      <w:pPr>
-        <w:rPr>
-          <w:rFonts w:ascii="Times New Roman" w:hAnsi="Times New Roman" w:cs="Times New Roman"/>
-          <w:sz w:val="32"/>
-          <w:szCs w:val="32"/>
-          <w:u w:val="single"/>
-          <w:lang w:val="en-US"/>
-        </w:rPr>
-      </w:pPr>
-      <w:r>
-        <w:rPr>
-          <w:rFonts w:ascii="Times New Roman" w:hAnsi="Times New Roman" w:cs="Times New Roman"/>
-          <w:sz w:val="32"/>
-          <w:szCs w:val="32"/>
-          <w:u w:val="single"/>
-          <w:lang w:val="en-US"/>
-        </w:rPr>
-        <w:t xml:space="preserve">Interaction of </w:t>
-      </w:r>
-      <w:proofErr w:type="spellStart"/>
-      <w:r>
-        <w:rPr>
-          <w:rFonts w:ascii="Times New Roman" w:hAnsi="Times New Roman" w:cs="Times New Roman"/>
-          <w:sz w:val="32"/>
-          <w:szCs w:val="32"/>
-          <w:u w:val="single"/>
-          <w:lang w:val="en-US"/>
-        </w:rPr>
-        <w:t>UObject</w:t>
-      </w:r>
-      <w:proofErr w:type="spellEnd"/>
-      <w:r>
-        <w:rPr>
-          <w:rFonts w:ascii="Times New Roman" w:hAnsi="Times New Roman" w:cs="Times New Roman"/>
-          <w:sz w:val="32"/>
-          <w:szCs w:val="32"/>
-          <w:u w:val="single"/>
-          <w:lang w:val="en-US"/>
-        </w:rPr>
-        <w:t xml:space="preserve"> with </w:t>
-      </w:r>
-      <w:r>
-        <w:rPr>
-          <w:rFonts w:ascii="Times New Roman" w:hAnsi="Times New Roman" w:cs="Times New Roman"/>
-          <w:sz w:val="32"/>
-          <w:szCs w:val="32"/>
-          <w:u w:val="single"/>
-          <w:lang w:val="en-US"/>
-        </w:rPr>
-        <w:t xml:space="preserve">its </w:t>
-      </w:r>
-      <w:proofErr w:type="spellStart"/>
-      <w:r>
-        <w:rPr>
-          <w:rFonts w:ascii="Times New Roman" w:hAnsi="Times New Roman" w:cs="Times New Roman"/>
-          <w:sz w:val="32"/>
-          <w:szCs w:val="32"/>
-          <w:u w:val="single"/>
-          <w:lang w:val="en-US"/>
-        </w:rPr>
-        <w:t>Saveable</w:t>
-      </w:r>
-      <w:proofErr w:type="spellEnd"/>
-      <w:r>
-        <w:rPr>
-          <w:rFonts w:ascii="Times New Roman" w:hAnsi="Times New Roman" w:cs="Times New Roman"/>
-          <w:sz w:val="32"/>
-          <w:szCs w:val="32"/>
-          <w:u w:val="single"/>
-          <w:lang w:val="en-US"/>
-        </w:rPr>
-        <w:t xml:space="preserve"> Handle</w:t>
-      </w:r>
-    </w:p>
-    <w:p>
-      <w:pPr>
-        <w:rPr>
-          <w:rFonts w:ascii="Times New Roman" w:hAnsi="Times New Roman" w:cs="Times New Roman"/>
-          <w:sz w:val="32"/>
-          <w:szCs w:val="32"/>
-          <w:u w:val="single"/>
-          <w:lang w:val="en-US"/>
-        </w:rPr>
-      </w:pPr>
-    </w:p>
-    <w:p>
-      <w:pPr>
-        <w:rPr>
-          <w:rFonts w:ascii="Times New Roman" w:hAnsi="Times New Roman" w:cs="Times New Roman"/>
-          <w:sz w:val="32"/>
-          <w:szCs w:val="32"/>
-          <w:u w:val="single"/>
-          <w:lang w:val="en-US"/>
-        </w:rPr>
-      </w:pPr>
-    </w:p>
-    <w:p>
-      <w:pPr>
-        <w:rPr>
-          <w:rFonts w:ascii="Times New Roman" w:hAnsi="Times New Roman" w:cs="Times New Roman"/>
-          <w:sz w:val="32"/>
-          <w:szCs w:val="32"/>
-          <w:u w:val="single"/>
-          <w:lang w:val="en-US"/>
-        </w:rPr>
-      </w:pPr>
-      <w:r>
-        <w:rPr>
-          <w:rFonts w:ascii="Times New Roman" w:hAnsi="Times New Roman" w:cs="Times New Roman"/>
-          <w:sz w:val="32"/>
-          <w:szCs w:val="32"/>
-          <w:u w:val="single"/>
-          <w:lang w:val="en-US"/>
-        </w:rPr>
-        <w:t xml:space="preserve">Configuring </w:t>
-      </w:r>
-      <w:proofErr w:type="spellStart"/>
-      <w:r>
-        <w:rPr>
-          <w:rFonts w:ascii="Times New Roman" w:hAnsi="Times New Roman" w:cs="Times New Roman"/>
-          <w:sz w:val="32"/>
-          <w:szCs w:val="32"/>
-          <w:u w:val="single"/>
-          <w:lang w:val="en-US"/>
-        </w:rPr>
-        <w:t>Saveable</w:t>
-      </w:r>
-      <w:proofErr w:type="spellEnd"/>
-      <w:r>
-        <w:rPr>
-          <w:rFonts w:ascii="Times New Roman" w:hAnsi="Times New Roman" w:cs="Times New Roman"/>
-          <w:sz w:val="32"/>
-          <w:szCs w:val="32"/>
-          <w:u w:val="single"/>
-          <w:lang w:val="en-US"/>
-        </w:rPr>
-        <w:t xml:space="preserve"> </w:t>
-      </w:r>
-      <w:r>
-        <w:rPr>
-          <w:rFonts w:ascii="Times New Roman" w:hAnsi="Times New Roman" w:cs="Times New Roman"/>
-          <w:sz w:val="32"/>
-          <w:szCs w:val="32"/>
-          <w:u w:val="single"/>
-          <w:lang w:val="en-US"/>
-        </w:rPr>
-        <w:t>object</w:t>
-      </w:r>
-      <w:r>
-        <w:rPr>
-          <w:rFonts w:ascii="Times New Roman" w:hAnsi="Times New Roman" w:cs="Times New Roman"/>
-          <w:sz w:val="32"/>
-          <w:szCs w:val="32"/>
-          <w:u w:val="single"/>
-          <w:lang w:val="en-US"/>
-        </w:rPr>
-        <w:t>.</w:t>
-      </w:r>
-    </w:p>
-    <w:p>
-      <w:pPr>
-        <w:rPr>
-          <w:rFonts w:ascii="Times New Roman" w:hAnsi="Times New Roman" w:cs="Times New Roman"/>
-          <w:sz w:val="24"/>
-          <w:szCs w:val="24"/>
-          <w:lang w:val="en-US"/>
-        </w:rPr>
-      </w:pPr>
-      <w:r>
-        <w:rPr>
-          <w:rFonts w:ascii="Times New Roman" w:hAnsi="Times New Roman" w:cs="Times New Roman"/>
-          <w:sz w:val="24"/>
-          <w:szCs w:val="24"/>
-          <w:lang w:val="en-US"/>
-        </w:rPr>
-        <w:t>Per-object properties are located inside the savable object handle</w:t>
-      </w:r>
-      <w:r>
-        <w:rPr>
-          <w:rFonts w:ascii="Times New Roman" w:hAnsi="Times New Roman" w:cs="Times New Roman"/>
-          <w:sz w:val="24"/>
-          <w:szCs w:val="24"/>
-          <w:lang w:val="en-US"/>
-        </w:rPr>
-        <w:t>.</w:t>
-      </w:r>
-      <w:r>
-        <w:rPr>
-          <w:rFonts w:ascii="Times New Roman" w:hAnsi="Times New Roman" w:cs="Times New Roman"/>
-          <w:sz w:val="24"/>
-          <w:szCs w:val="24"/>
-          <w:lang w:val="en-US"/>
-        </w:rPr>
-        <w:t xml:space="preserve"> To make them configurable in the editor, the variable must be marked as with Edit*.</w:t>
-      </w:r>
-    </w:p>
-    <w:p>
-      <w:pPr>
-        <w:rPr>
-          <w:rFonts w:ascii="Times New Roman" w:hAnsi="Times New Roman" w:cs="Times New Roman"/>
-          <w:sz w:val="24"/>
-          <w:szCs w:val="24"/>
-          <w:lang w:val="en-US"/>
-        </w:rPr>
-      </w:pPr>
-    </w:p>
-    <w:p>
-      <w:pPr>
-        <w:rPr>
-          <w:rFonts w:ascii="Times New Roman" w:hAnsi="Times New Roman" w:cs="Times New Roman"/>
-          <w:sz w:val="24"/>
-          <w:szCs w:val="24"/>
-          <w:lang w:val="en-US"/>
-        </w:rPr>
-      </w:pPr>
-    </w:p>
-    <w:p>
-      <w:pPr>
-        <w:rPr>
-          <w:rFonts w:ascii="Times New Roman" w:hAnsi="Times New Roman" w:cs="Times New Roman"/>
-          <w:sz w:val="24"/>
-          <w:szCs w:val="24"/>
-          <w:lang w:val="en-US"/>
-        </w:rPr>
-      </w:pPr>
-      <w:r>
-        <w:rPr>
-          <w:rFonts w:ascii="Times New Roman" w:hAnsi="Times New Roman" w:cs="Times New Roman"/>
-          <w:sz w:val="32"/>
-          <w:szCs w:val="32"/>
-          <w:u w:val="single"/>
-          <w:lang w:val="en-US"/>
-        </w:rPr>
-        <w:t xml:space="preserve">Implementing </w:t>
-      </w:r>
-      <w:proofErr w:type="spellStart"/>
-      <w:r>
-        <w:rPr>
-          <w:rFonts w:ascii="Times New Roman" w:hAnsi="Times New Roman" w:cs="Times New Roman"/>
-          <w:sz w:val="32"/>
-          <w:szCs w:val="32"/>
-          <w:u w:val="single"/>
-          <w:lang w:val="en-US"/>
-        </w:rPr>
-        <w:t>IMySaveable</w:t>
-      </w:r>
-      <w:proofErr w:type="spellEnd"/>
-      <w:r>
-        <w:rPr>
-          <w:rFonts w:ascii="Times New Roman" w:hAnsi="Times New Roman" w:cs="Times New Roman"/>
-          <w:sz w:val="24"/>
-          <w:szCs w:val="24"/>
-          <w:lang w:val="en-US"/>
-        </w:rPr>
-        <w:t>.</w:t>
-      </w:r>
-    </w:p>
-    <w:p>
-      <w:pPr>
-        <w:rPr>
-          <w:rFonts w:ascii="Times New Roman" w:hAnsi="Times New Roman" w:cs="Times New Roman"/>
-          <w:sz w:val="24"/>
-          <w:szCs w:val="24"/>
-          <w:lang w:val="en-US"/>
-        </w:rPr>
-      </w:pPr>
-      <w:r>
-        <w:rPr>
-          <w:rFonts w:ascii="Times New Roman" w:hAnsi="Times New Roman" w:cs="Times New Roman"/>
-          <w:sz w:val="24"/>
-          <w:szCs w:val="24"/>
-          <w:lang w:val="en-US"/>
-        </w:rPr>
-        <w:t xml:space="preserve">Each </w:t>
-      </w:r>
-      <w:proofErr w:type="spellStart"/>
-      <w:r>
-        <w:rPr>
-          <w:rFonts w:ascii="Times New Roman" w:hAnsi="Times New Roman" w:cs="Times New Roman"/>
-          <w:sz w:val="24"/>
-          <w:szCs w:val="24"/>
-          <w:lang w:val="en-US"/>
-        </w:rPr>
-        <w:t>IMySaveable</w:t>
-      </w:r>
-      <w:proofErr w:type="spellEnd"/>
-      <w:r>
-        <w:rPr>
-          <w:rFonts w:ascii="Times New Roman" w:hAnsi="Times New Roman" w:cs="Times New Roman"/>
-          <w:sz w:val="24"/>
-          <w:szCs w:val="24"/>
-          <w:lang w:val="en-US"/>
-        </w:rPr>
-        <w:t xml:space="preserve"> </w:t>
-      </w:r>
-      <w:proofErr w:type="gramStart"/>
-      <w:r>
-        <w:rPr>
-          <w:rFonts w:ascii="Times New Roman" w:hAnsi="Times New Roman" w:cs="Times New Roman"/>
-          <w:sz w:val="24"/>
-          <w:szCs w:val="24"/>
-          <w:lang w:val="en-US"/>
-        </w:rPr>
-        <w:t xml:space="preserve">virtual </w:t>
-      </w:r>
-      <w:r>
-        <w:rPr>
-          <w:rFonts w:ascii="Times New Roman" w:hAnsi="Times New Roman" w:cs="Times New Roman"/>
-          <w:sz w:val="24"/>
-          <w:szCs w:val="24"/>
-          <w:lang w:val="en-US"/>
-        </w:rPr>
-        <w:t xml:space="preserve"> function</w:t>
-      </w:r>
-      <w:proofErr w:type="gramEnd"/>
-      <w:r>
-        <w:rPr>
-          <w:rFonts w:ascii="Times New Roman" w:hAnsi="Times New Roman" w:cs="Times New Roman"/>
-          <w:sz w:val="24"/>
-          <w:szCs w:val="24"/>
-          <w:lang w:val="en-US"/>
-        </w:rPr>
-        <w:t xml:space="preserve"> has default implementation available (Prefixed with Default_)</w:t>
-      </w:r>
-      <w:r>
-        <w:rPr>
-          <w:rFonts w:ascii="Times New Roman" w:hAnsi="Times New Roman" w:cs="Times New Roman"/>
-          <w:sz w:val="24"/>
-          <w:szCs w:val="24"/>
-          <w:lang w:val="en-US"/>
-        </w:rPr>
-        <w:t xml:space="preserve">, located inside the </w:t>
-      </w:r>
-      <w:proofErr w:type="spellStart"/>
-      <w:r>
-        <w:rPr>
-          <w:rFonts w:ascii="Times New Roman" w:hAnsi="Times New Roman" w:cs="Times New Roman"/>
-          <w:sz w:val="24"/>
-          <w:szCs w:val="24"/>
-          <w:lang w:val="en-US"/>
-        </w:rPr>
-        <w:t>MySaveableUtils</w:t>
-      </w:r>
-      <w:proofErr w:type="spellEnd"/>
-      <w:r>
-        <w:rPr>
-          <w:rFonts w:ascii="Times New Roman" w:hAnsi="Times New Roman" w:cs="Times New Roman"/>
-          <w:sz w:val="24"/>
-          <w:szCs w:val="24"/>
-          <w:lang w:val="en-US"/>
-        </w:rPr>
-        <w:t xml:space="preserve"> header.</w:t>
-      </w:r>
-    </w:p>
-    <w:p>
-      <w:pPr>
-        <w:rPr>
-          <w:rFonts w:ascii="Times New Roman" w:hAnsi="Times New Roman" w:cs="Times New Roman"/>
-          <w:sz w:val="24"/>
-          <w:szCs w:val="24"/>
-          <w:lang w:val="en-US"/>
-        </w:rPr>
-      </w:pPr>
-      <w:proofErr w:type="spellStart"/>
-      <w:r>
-        <w:rPr>
-          <w:rFonts w:ascii="Times New Roman" w:hAnsi="Times New Roman" w:cs="Times New Roman"/>
-          <w:sz w:val="24"/>
-          <w:szCs w:val="24"/>
-          <w:lang w:val="en-US"/>
-        </w:rPr>
-        <w:t>IMySaveable</w:t>
-      </w:r>
-      <w:proofErr w:type="spellEnd"/>
-      <w:r>
-        <w:rPr>
-          <w:rFonts w:ascii="Times New Roman" w:hAnsi="Times New Roman" w:cs="Times New Roman"/>
-          <w:sz w:val="24"/>
-          <w:szCs w:val="24"/>
-          <w:lang w:val="en-US"/>
-        </w:rPr>
-        <w:t xml:space="preserve"> interface implements its virtual functions with these default implementations by default.</w:t>
-      </w:r>
-    </w:p>
-    <w:p>
-      <w:pPr>
-        <w:rPr>
-          <w:rFonts w:ascii="Times New Roman" w:hAnsi="Times New Roman" w:cs="Times New Roman"/>
-          <w:sz w:val="32"/>
-          <w:szCs w:val="32"/>
-          <w:u w:val="single"/>
-          <w:lang w:val="en-US"/>
-        </w:rPr>
-      </w:pPr>
+      </w:pPr>
+      <w:bookmarkStart w:id="0" w:name="_GoBack"/>
+      <w:bookmarkEnd w:id="0"/>
     </w:p>
     <w:sectPr>
       <w:pgSz w:w="11906" w:h="16838"/>

</xml_diff>

<commit_message>
Make accessible of save system interface from BP
</commit_message>
<xml_diff>
--- a/Source/MySaveLoad/SaveLoad/Doc/Doc.docx
+++ b/Source/MySaveLoad/SaveLoad/Doc/Doc.docx
@@ -81,6 +81,7 @@
           <w:lang w:val="en-US"/>
         </w:rPr>
       </w:pPr>
+      <w:proofErr w:type="spellStart"/>
       <w:r>
         <w:rPr>
           <w:rFonts w:ascii="Times New Roman" w:hAnsi="Times New Roman" w:cs="Times New Roman"/>
@@ -89,8 +90,9 @@
           <w:u w:val="single"/>
           <w:lang w:val="en-US"/>
         </w:rPr>
-        <w:t>Saveable object representation</w:t>
-      </w:r>
+        <w:t>Saveable</w:t>
+      </w:r>
+      <w:proofErr w:type="spellEnd"/>
       <w:r>
         <w:rPr>
           <w:rFonts w:ascii="Times New Roman" w:hAnsi="Times New Roman" w:cs="Times New Roman"/>
@@ -99,6 +101,16 @@
           <w:u w:val="single"/>
           <w:lang w:val="en-US"/>
         </w:rPr>
+        <w:t xml:space="preserve"> object representation</w:t>
+      </w:r>
+      <w:r>
+        <w:rPr>
+          <w:rFonts w:ascii="Times New Roman" w:hAnsi="Times New Roman" w:cs="Times New Roman"/>
+          <w:sz w:val="32"/>
+          <w:szCs w:val="32"/>
+          <w:u w:val="single"/>
+          <w:lang w:val="en-US"/>
+        </w:rPr>
         <w:t xml:space="preserve"> and interaction with the system</w:t>
       </w:r>
       <w:r>
@@ -121,6 +133,7 @@
           <w:lang w:val="en-US"/>
         </w:rPr>
       </w:pPr>
+      <w:proofErr w:type="spellStart"/>
       <w:r>
         <w:rPr>
           <w:rFonts w:ascii="Times New Roman" w:hAnsi="Times New Roman" w:cs="Times New Roman"/>
@@ -131,6 +144,7 @@
         </w:rPr>
         <w:t>IMySaveable</w:t>
       </w:r>
+      <w:proofErr w:type="spellEnd"/>
       <w:r>
         <w:rPr>
           <w:rFonts w:ascii="Times New Roman" w:hAnsi="Times New Roman" w:cs="Times New Roman"/>
@@ -148,7 +162,27 @@
           <w:szCs w:val="24"/>
           <w:lang w:val="en-US"/>
         </w:rPr>
-        <w:t>interface must be implemented by each UObject that is managed by the system.</w:t>
+        <w:t xml:space="preserve">interface must be implemented by each </w:t>
+      </w:r>
+      <w:proofErr w:type="spellStart"/>
+      <w:r>
+        <w:rPr>
+          <w:rFonts w:ascii="Times New Roman" w:hAnsi="Times New Roman" w:cs="Times New Roman"/>
+          <w:sz w:val="24"/>
+          <w:szCs w:val="24"/>
+          <w:lang w:val="en-US"/>
+        </w:rPr>
+        <w:t>UObject</w:t>
+      </w:r>
+      <w:proofErr w:type="spellEnd"/>
+      <w:r>
+        <w:rPr>
+          <w:rFonts w:ascii="Times New Roman" w:hAnsi="Times New Roman" w:cs="Times New Roman"/>
+          <w:sz w:val="24"/>
+          <w:szCs w:val="24"/>
+          <w:lang w:val="en-US"/>
+        </w:rPr>
+        <w:t xml:space="preserve"> that is managed by the system.</w:t>
       </w:r>
       <w:r>
         <w:rPr>
@@ -167,8 +201,20 @@
           <w:szCs w:val="24"/>
           <w:lang w:val="en-US"/>
         </w:rPr>
-        <w:t>only UObjects</w:t>
-      </w:r>
+        <w:t xml:space="preserve">only </w:t>
+      </w:r>
+      <w:proofErr w:type="spellStart"/>
+      <w:r>
+        <w:rPr>
+          <w:rFonts w:ascii="Times New Roman" w:hAnsi="Times New Roman" w:cs="Times New Roman"/>
+          <w:b/>
+          <w:sz w:val="24"/>
+          <w:szCs w:val="24"/>
+          <w:lang w:val="en-US"/>
+        </w:rPr>
+        <w:t>UObjects</w:t>
+      </w:r>
+      <w:proofErr w:type="spellEnd"/>
       <w:r>
         <w:rPr>
           <w:rFonts w:ascii="Times New Roman" w:hAnsi="Times New Roman" w:cs="Times New Roman"/>
@@ -195,18 +241,39 @@
           <w:szCs w:val="24"/>
           <w:lang w:val="en-US"/>
         </w:rPr>
-        <w:t xml:space="preserve"> as saveable.</w:t>
-      </w:r>
-    </w:p>
-    <w:p>
-      <w:pPr>
-        <w:rPr>
-          <w:rFonts w:ascii="Times New Roman" w:hAnsi="Times New Roman" w:cs="Times New Roman"/>
-          <w:sz w:val="24"/>
-          <w:szCs w:val="24"/>
-          <w:lang w:val="en-US"/>
-        </w:rPr>
-      </w:pPr>
+        <w:t xml:space="preserve"> as </w:t>
+      </w:r>
+      <w:proofErr w:type="spellStart"/>
+      <w:r>
+        <w:rPr>
+          <w:rFonts w:ascii="Times New Roman" w:hAnsi="Times New Roman" w:cs="Times New Roman"/>
+          <w:sz w:val="24"/>
+          <w:szCs w:val="24"/>
+          <w:lang w:val="en-US"/>
+        </w:rPr>
+        <w:t>saveable</w:t>
+      </w:r>
+      <w:proofErr w:type="spellEnd"/>
+      <w:r>
+        <w:rPr>
+          <w:rFonts w:ascii="Times New Roman" w:hAnsi="Times New Roman" w:cs="Times New Roman"/>
+          <w:sz w:val="24"/>
+          <w:szCs w:val="24"/>
+          <w:lang w:val="en-US"/>
+        </w:rPr>
+        <w:t>.</w:t>
+      </w:r>
+    </w:p>
+    <w:p>
+      <w:pPr>
+        <w:rPr>
+          <w:rFonts w:ascii="Times New Roman" w:hAnsi="Times New Roman" w:cs="Times New Roman"/>
+          <w:sz w:val="24"/>
+          <w:szCs w:val="24"/>
+          <w:lang w:val="en-US"/>
+        </w:rPr>
+      </w:pPr>
+      <w:proofErr w:type="spellStart"/>
       <w:r>
         <w:rPr>
           <w:rFonts w:ascii="Times New Roman" w:hAnsi="Times New Roman" w:cs="Times New Roman"/>
@@ -217,6 +284,7 @@
         </w:rPr>
         <w:t>IMySavebleHandle</w:t>
       </w:r>
+      <w:proofErr w:type="spellEnd"/>
       <w:r>
         <w:rPr>
           <w:rFonts w:ascii="Times New Roman" w:hAnsi="Times New Roman" w:cs="Times New Roman"/>
@@ -233,7 +301,27 @@
           <w:szCs w:val="24"/>
           <w:lang w:val="en-US"/>
         </w:rPr>
-        <w:t xml:space="preserve"> for each UObject that is to be managed by the system</w:t>
+        <w:t xml:space="preserve"> for each </w:t>
+      </w:r>
+      <w:proofErr w:type="spellStart"/>
+      <w:r>
+        <w:rPr>
+          <w:rFonts w:ascii="Times New Roman" w:hAnsi="Times New Roman" w:cs="Times New Roman"/>
+          <w:sz w:val="24"/>
+          <w:szCs w:val="24"/>
+          <w:lang w:val="en-US"/>
+        </w:rPr>
+        <w:t>UObject</w:t>
+      </w:r>
+      <w:proofErr w:type="spellEnd"/>
+      <w:r>
+        <w:rPr>
+          <w:rFonts w:ascii="Times New Roman" w:hAnsi="Times New Roman" w:cs="Times New Roman"/>
+          <w:sz w:val="24"/>
+          <w:szCs w:val="24"/>
+          <w:lang w:val="en-US"/>
+        </w:rPr>
+        <w:t xml:space="preserve"> that is to be managed by the system</w:t>
       </w:r>
       <w:r>
         <w:rPr>
@@ -316,16 +404,47 @@
           <w:szCs w:val="24"/>
           <w:lang w:val="en-US"/>
         </w:rPr>
-        <w:t xml:space="preserve"> of the owning UObject</w:t>
-      </w:r>
-      <w:r>
-        <w:rPr>
-          <w:rFonts w:ascii="Times New Roman" w:hAnsi="Times New Roman" w:cs="Times New Roman"/>
-          <w:sz w:val="24"/>
-          <w:szCs w:val="24"/>
-          <w:lang w:val="en-US"/>
-        </w:rPr>
-        <w:t xml:space="preserve"> (as the implementation uses the CreateDefaultSubobject, which must be called in the constructor only)</w:t>
+        <w:t xml:space="preserve"> of the owning </w:t>
+      </w:r>
+      <w:proofErr w:type="spellStart"/>
+      <w:r>
+        <w:rPr>
+          <w:rFonts w:ascii="Times New Roman" w:hAnsi="Times New Roman" w:cs="Times New Roman"/>
+          <w:sz w:val="24"/>
+          <w:szCs w:val="24"/>
+          <w:lang w:val="en-US"/>
+        </w:rPr>
+        <w:t>UObject</w:t>
+      </w:r>
+      <w:proofErr w:type="spellEnd"/>
+      <w:r>
+        <w:rPr>
+          <w:rFonts w:ascii="Times New Roman" w:hAnsi="Times New Roman" w:cs="Times New Roman"/>
+          <w:sz w:val="24"/>
+          <w:szCs w:val="24"/>
+          <w:lang w:val="en-US"/>
+        </w:rPr>
+        <w:t xml:space="preserve"> (as the implementation uses the </w:t>
+      </w:r>
+      <w:proofErr w:type="spellStart"/>
+      <w:r>
+        <w:rPr>
+          <w:rFonts w:ascii="Times New Roman" w:hAnsi="Times New Roman" w:cs="Times New Roman"/>
+          <w:sz w:val="24"/>
+          <w:szCs w:val="24"/>
+          <w:lang w:val="en-US"/>
+        </w:rPr>
+        <w:t>CreateDefaultSubobject</w:t>
+      </w:r>
+      <w:proofErr w:type="spellEnd"/>
+      <w:r>
+        <w:rPr>
+          <w:rFonts w:ascii="Times New Roman" w:hAnsi="Times New Roman" w:cs="Times New Roman"/>
+          <w:sz w:val="24"/>
+          <w:szCs w:val="24"/>
+          <w:lang w:val="en-US"/>
+        </w:rPr>
+        <w:t>, which must be called in the constructor only)</w:t>
       </w:r>
       <w:r>
         <w:rPr>
@@ -426,26 +545,188 @@
           <w:szCs w:val="24"/>
           <w:lang w:val="en-US"/>
         </w:rPr>
-        <w:t>Relationship is one-to-one – for each call a valid saveable handle instance is created always. This allows you to make the calls on the handle always without checking for null on the client’s level – the system will check whether this object is really saveable.</w:t>
-      </w:r>
-    </w:p>
-    <w:p>
-      <w:pPr>
-        <w:rPr>
-          <w:rFonts w:ascii="Times New Roman" w:hAnsi="Times New Roman" w:cs="Times New Roman"/>
-          <w:sz w:val="24"/>
-          <w:szCs w:val="24"/>
-          <w:lang w:val="en-US"/>
-        </w:rPr>
-      </w:pPr>
-      <w:r>
-        <w:rPr>
-          <w:rFonts w:ascii="Times New Roman" w:hAnsi="Times New Roman" w:cs="Times New Roman"/>
-          <w:sz w:val="24"/>
-          <w:szCs w:val="24"/>
-          <w:lang w:val="en-US"/>
-        </w:rPr>
-        <w:t>When object handle is destroyed, it notifies the system automatically about its destruction through its</w:t>
+        <w:t xml:space="preserve">Relationship is one-to-one – for each call a valid </w:t>
+      </w:r>
+      <w:proofErr w:type="spellStart"/>
+      <w:r>
+        <w:rPr>
+          <w:rFonts w:ascii="Times New Roman" w:hAnsi="Times New Roman" w:cs="Times New Roman"/>
+          <w:sz w:val="24"/>
+          <w:szCs w:val="24"/>
+          <w:lang w:val="en-US"/>
+        </w:rPr>
+        <w:t>saveable</w:t>
+      </w:r>
+      <w:proofErr w:type="spellEnd"/>
+      <w:r>
+        <w:rPr>
+          <w:rFonts w:ascii="Times New Roman" w:hAnsi="Times New Roman" w:cs="Times New Roman"/>
+          <w:sz w:val="24"/>
+          <w:szCs w:val="24"/>
+          <w:lang w:val="en-US"/>
+        </w:rPr>
+        <w:t xml:space="preserve"> handle instance is created always. This allows you to make the calls on the handle always without checking for null on the client’s level – the system will check whether this object is really </w:t>
+      </w:r>
+      <w:proofErr w:type="spellStart"/>
+      <w:r>
+        <w:rPr>
+          <w:rFonts w:ascii="Times New Roman" w:hAnsi="Times New Roman" w:cs="Times New Roman"/>
+          <w:sz w:val="24"/>
+          <w:szCs w:val="24"/>
+          <w:lang w:val="en-US"/>
+        </w:rPr>
+        <w:t>saveable</w:t>
+      </w:r>
+      <w:proofErr w:type="spellEnd"/>
+      <w:r>
+        <w:rPr>
+          <w:rFonts w:ascii="Times New Roman" w:hAnsi="Times New Roman" w:cs="Times New Roman"/>
+          <w:sz w:val="24"/>
+          <w:szCs w:val="24"/>
+          <w:lang w:val="en-US"/>
+        </w:rPr>
+        <w:t>.</w:t>
+      </w:r>
+    </w:p>
+    <w:p>
+      <w:pPr>
+        <w:rPr>
+          <w:rFonts w:ascii="Times New Roman" w:hAnsi="Times New Roman" w:cs="Times New Roman"/>
+          <w:sz w:val="24"/>
+          <w:szCs w:val="24"/>
+          <w:lang w:val="en-US"/>
+        </w:rPr>
+      </w:pPr>
+      <w:r>
+        <w:rPr>
+          <w:rFonts w:ascii="Times New Roman" w:hAnsi="Times New Roman" w:cs="Times New Roman"/>
+          <w:sz w:val="24"/>
+          <w:szCs w:val="24"/>
+          <w:lang w:val="en-US"/>
+        </w:rPr>
+        <w:t xml:space="preserve">When object handle is destroyed, it notifies the system automatically about its destruction through its native </w:t>
+      </w:r>
+      <w:proofErr w:type="spellStart"/>
+      <w:proofErr w:type="gramStart"/>
+      <w:r>
+        <w:rPr>
+          <w:rFonts w:ascii="Times New Roman" w:hAnsi="Times New Roman" w:cs="Times New Roman"/>
+          <w:sz w:val="24"/>
+          <w:szCs w:val="24"/>
+          <w:lang w:val="en-US"/>
+        </w:rPr>
+        <w:t>UObject</w:t>
+      </w:r>
+      <w:proofErr w:type="spellEnd"/>
+      <w:r>
+        <w:rPr>
+          <w:rFonts w:ascii="Times New Roman" w:hAnsi="Times New Roman" w:cs="Times New Roman"/>
+          <w:sz w:val="24"/>
+          <w:szCs w:val="24"/>
+          <w:lang w:val="en-US"/>
+        </w:rPr>
+        <w:t>::</w:t>
+      </w:r>
+      <w:proofErr w:type="spellStart"/>
+      <w:proofErr w:type="gramEnd"/>
+      <w:r>
+        <w:rPr>
+          <w:rFonts w:ascii="Times New Roman" w:hAnsi="Times New Roman" w:cs="Times New Roman"/>
+          <w:sz w:val="24"/>
+          <w:szCs w:val="24"/>
+          <w:lang w:val="en-US"/>
+        </w:rPr>
+        <w:t>BeginDestroy</w:t>
+      </w:r>
+      <w:proofErr w:type="spellEnd"/>
+      <w:r>
+        <w:rPr>
+          <w:rFonts w:ascii="Times New Roman" w:hAnsi="Times New Roman" w:cs="Times New Roman"/>
+          <w:sz w:val="24"/>
+          <w:szCs w:val="24"/>
+          <w:lang w:val="en-US"/>
+        </w:rPr>
+        <w:t xml:space="preserve"> overload.</w:t>
+      </w:r>
+    </w:p>
+    <w:p>
+      <w:pPr>
+        <w:rPr>
+          <w:rFonts w:ascii="Times New Roman" w:hAnsi="Times New Roman" w:cs="Times New Roman"/>
+          <w:sz w:val="24"/>
+          <w:szCs w:val="24"/>
+          <w:lang w:val="en-US"/>
+        </w:rPr>
+      </w:pPr>
+    </w:p>
+    <w:p>
+      <w:pPr>
+        <w:rPr>
+          <w:rFonts w:ascii="Times New Roman" w:hAnsi="Times New Roman" w:cs="Times New Roman"/>
+          <w:sz w:val="32"/>
+          <w:szCs w:val="32"/>
+          <w:u w:val="single"/>
+          <w:lang w:val="en-US"/>
+        </w:rPr>
+      </w:pPr>
+      <w:r>
+        <w:rPr>
+          <w:rFonts w:ascii="Times New Roman" w:hAnsi="Times New Roman" w:cs="Times New Roman"/>
+          <w:sz w:val="32"/>
+          <w:szCs w:val="32"/>
+          <w:u w:val="single"/>
+          <w:lang w:val="en-US"/>
+        </w:rPr>
+        <w:t>Save-load</w:t>
+      </w:r>
+      <w:r>
+        <w:rPr>
+          <w:rFonts w:ascii="Times New Roman" w:hAnsi="Times New Roman" w:cs="Times New Roman"/>
+          <w:sz w:val="32"/>
+          <w:szCs w:val="32"/>
+          <w:u w:val="single"/>
+          <w:lang w:val="en-US"/>
+        </w:rPr>
+        <w:t xml:space="preserve"> system</w:t>
+      </w:r>
+    </w:p>
+    <w:p>
+      <w:pPr>
+        <w:rPr>
+          <w:rFonts w:ascii="Times New Roman" w:hAnsi="Times New Roman" w:cs="Times New Roman"/>
+          <w:sz w:val="24"/>
+          <w:szCs w:val="24"/>
+          <w:lang w:val="en-US"/>
+        </w:rPr>
+      </w:pPr>
+      <w:r>
+        <w:rPr>
+          <w:rFonts w:ascii="Times New Roman" w:hAnsi="Times New Roman" w:cs="Times New Roman"/>
+          <w:sz w:val="24"/>
+          <w:szCs w:val="24"/>
+          <w:lang w:val="en-US"/>
+        </w:rPr>
+        <w:t xml:space="preserve">Represented by </w:t>
+      </w:r>
+      <w:proofErr w:type="spellStart"/>
+      <w:r>
+        <w:rPr>
+          <w:rFonts w:ascii="Times New Roman" w:hAnsi="Times New Roman" w:cs="Times New Roman"/>
+          <w:sz w:val="24"/>
+          <w:szCs w:val="24"/>
+          <w:lang w:val="en-US"/>
+        </w:rPr>
+        <w:t>IMySaveLoadSystem</w:t>
+      </w:r>
+      <w:proofErr w:type="spellEnd"/>
+      <w:r>
+        <w:rPr>
+          <w:rFonts w:ascii="Times New Roman" w:hAnsi="Times New Roman" w:cs="Times New Roman"/>
+          <w:sz w:val="24"/>
+          <w:szCs w:val="24"/>
+          <w:lang w:val="en-US"/>
+        </w:rPr>
+        <w:t xml:space="preserve"> interface. The system interface is accessible from blueprint</w:t>
       </w:r>
       <w:bookmarkStart w:id="0" w:name="_GoBack"/>
       <w:bookmarkEnd w:id="0"/>
@@ -456,7 +737,7 @@
           <w:szCs w:val="24"/>
           <w:lang w:val="en-US"/>
         </w:rPr>
-        <w:t xml:space="preserve"> native UObject::BeginDestroy overload.</w:t>
+        <w:t>.</w:t>
       </w:r>
     </w:p>
     <w:p>
@@ -488,8 +769,9 @@
           <w:u w:val="single"/>
           <w:lang w:val="en-US"/>
         </w:rPr>
-        <w:t>Configuring Saveable</w:t>
-      </w:r>
+        <w:t xml:space="preserve">Configuring </w:t>
+      </w:r>
+      <w:proofErr w:type="spellStart"/>
       <w:r>
         <w:rPr>
           <w:rFonts w:ascii="Times New Roman" w:hAnsi="Times New Roman" w:cs="Times New Roman"/>
@@ -498,6 +780,17 @@
           <w:u w:val="single"/>
           <w:lang w:val="en-US"/>
         </w:rPr>
+        <w:t>Saveable</w:t>
+      </w:r>
+      <w:proofErr w:type="spellEnd"/>
+      <w:r>
+        <w:rPr>
+          <w:rFonts w:ascii="Times New Roman" w:hAnsi="Times New Roman" w:cs="Times New Roman"/>
+          <w:sz w:val="32"/>
+          <w:szCs w:val="32"/>
+          <w:u w:val="single"/>
+          <w:lang w:val="en-US"/>
+        </w:rPr>
         <w:t xml:space="preserve"> </w:t>
       </w:r>
       <w:r>
@@ -595,8 +888,20 @@
           <w:u w:val="single"/>
           <w:lang w:val="en-US"/>
         </w:rPr>
-        <w:t>Implementing IMySaveable</w:t>
-      </w:r>
+        <w:t xml:space="preserve">Implementing </w:t>
+      </w:r>
+      <w:proofErr w:type="spellStart"/>
+      <w:r>
+        <w:rPr>
+          <w:rFonts w:ascii="Times New Roman" w:hAnsi="Times New Roman" w:cs="Times New Roman"/>
+          <w:sz w:val="32"/>
+          <w:szCs w:val="32"/>
+          <w:u w:val="single"/>
+          <w:lang w:val="en-US"/>
+        </w:rPr>
+        <w:t>IMySaveable</w:t>
+      </w:r>
+      <w:proofErr w:type="spellEnd"/>
       <w:r>
         <w:rPr>
           <w:rFonts w:ascii="Times New Roman" w:hAnsi="Times New Roman" w:cs="Times New Roman"/>
@@ -623,84 +928,207 @@
           <w:szCs w:val="24"/>
           <w:lang w:val="en-US"/>
         </w:rPr>
-        <w:t>Each IMySaveable</w:t>
-      </w:r>
-      <w:r>
-        <w:rPr>
-          <w:rFonts w:ascii="Times New Roman" w:hAnsi="Times New Roman" w:cs="Times New Roman"/>
-          <w:sz w:val="24"/>
-          <w:szCs w:val="24"/>
-          <w:lang w:val="en-US"/>
-        </w:rPr>
-        <w:t xml:space="preserve"> virtual </w:t>
-      </w:r>
-      <w:r>
-        <w:rPr>
-          <w:rFonts w:ascii="Times New Roman" w:hAnsi="Times New Roman" w:cs="Times New Roman"/>
-          <w:sz w:val="24"/>
-          <w:szCs w:val="24"/>
-          <w:lang w:val="en-US"/>
-        </w:rPr>
-        <w:t xml:space="preserve"> function has default implementation available (Prefixed with Default_)</w:t>
-      </w:r>
-      <w:r>
-        <w:rPr>
-          <w:rFonts w:ascii="Times New Roman" w:hAnsi="Times New Roman" w:cs="Times New Roman"/>
-          <w:sz w:val="24"/>
-          <w:szCs w:val="24"/>
-          <w:lang w:val="en-US"/>
-        </w:rPr>
-        <w:t>, located inside the MySaveableUtils header.</w:t>
-      </w:r>
-    </w:p>
-    <w:p>
-      <w:pPr>
-        <w:rPr>
-          <w:rFonts w:ascii="Times New Roman" w:hAnsi="Times New Roman" w:cs="Times New Roman"/>
-          <w:sz w:val="24"/>
-          <w:szCs w:val="24"/>
-          <w:lang w:val="en-US"/>
-        </w:rPr>
-      </w:pPr>
-      <w:r>
-        <w:rPr>
-          <w:rFonts w:ascii="Times New Roman" w:hAnsi="Times New Roman" w:cs="Times New Roman"/>
-          <w:sz w:val="24"/>
-          <w:szCs w:val="24"/>
-          <w:lang w:val="en-US"/>
-        </w:rPr>
-        <w:t>IMySaveable interface implements its virtual functions with these default implementations by default.</w:t>
-      </w:r>
-    </w:p>
-    <w:p>
-      <w:pPr>
-        <w:rPr>
-          <w:rFonts w:ascii="Times New Roman" w:hAnsi="Times New Roman" w:cs="Times New Roman"/>
-          <w:sz w:val="24"/>
-          <w:szCs w:val="24"/>
-          <w:lang w:val="en-US"/>
-        </w:rPr>
-      </w:pPr>
-      <w:r>
-        <w:rPr>
-          <w:rFonts w:ascii="Times New Roman" w:hAnsi="Times New Roman" w:cs="Times New Roman"/>
-          <w:sz w:val="24"/>
-          <w:szCs w:val="24"/>
-          <w:lang w:val="en-US"/>
-        </w:rPr>
-        <w:t>Each saveable UObject MUST implement the GetWorld() appropriately (attention – by default it’s not implemented) because whether the object is in the editor or game world is determined by it;</w:t>
-      </w:r>
-    </w:p>
-    <w:p>
-      <w:pPr>
-        <w:rPr>
-          <w:rFonts w:ascii="Times New Roman" w:hAnsi="Times New Roman" w:cs="Times New Roman"/>
-          <w:sz w:val="32"/>
-          <w:szCs w:val="32"/>
-          <w:u w:val="single"/>
-          <w:lang w:val="en-US"/>
-        </w:rPr>
-      </w:pPr>
+        <w:t xml:space="preserve">Each </w:t>
+      </w:r>
+      <w:proofErr w:type="spellStart"/>
+      <w:r>
+        <w:rPr>
+          <w:rFonts w:ascii="Times New Roman" w:hAnsi="Times New Roman" w:cs="Times New Roman"/>
+          <w:sz w:val="24"/>
+          <w:szCs w:val="24"/>
+          <w:lang w:val="en-US"/>
+        </w:rPr>
+        <w:t>IMySaveable</w:t>
+      </w:r>
+      <w:proofErr w:type="spellEnd"/>
+      <w:r>
+        <w:rPr>
+          <w:rFonts w:ascii="Times New Roman" w:hAnsi="Times New Roman" w:cs="Times New Roman"/>
+          <w:sz w:val="24"/>
+          <w:szCs w:val="24"/>
+          <w:lang w:val="en-US"/>
+        </w:rPr>
+        <w:t xml:space="preserve"> </w:t>
+      </w:r>
+      <w:proofErr w:type="gramStart"/>
+      <w:r>
+        <w:rPr>
+          <w:rFonts w:ascii="Times New Roman" w:hAnsi="Times New Roman" w:cs="Times New Roman"/>
+          <w:sz w:val="24"/>
+          <w:szCs w:val="24"/>
+          <w:lang w:val="en-US"/>
+        </w:rPr>
+        <w:t xml:space="preserve">virtual </w:t>
+      </w:r>
+      <w:r>
+        <w:rPr>
+          <w:rFonts w:ascii="Times New Roman" w:hAnsi="Times New Roman" w:cs="Times New Roman"/>
+          <w:sz w:val="24"/>
+          <w:szCs w:val="24"/>
+          <w:lang w:val="en-US"/>
+        </w:rPr>
+        <w:t xml:space="preserve"> function</w:t>
+      </w:r>
+      <w:proofErr w:type="gramEnd"/>
+      <w:r>
+        <w:rPr>
+          <w:rFonts w:ascii="Times New Roman" w:hAnsi="Times New Roman" w:cs="Times New Roman"/>
+          <w:sz w:val="24"/>
+          <w:szCs w:val="24"/>
+          <w:lang w:val="en-US"/>
+        </w:rPr>
+        <w:t xml:space="preserve"> has default implementation available (Prefixed with Default_)</w:t>
+      </w:r>
+      <w:r>
+        <w:rPr>
+          <w:rFonts w:ascii="Times New Roman" w:hAnsi="Times New Roman" w:cs="Times New Roman"/>
+          <w:sz w:val="24"/>
+          <w:szCs w:val="24"/>
+          <w:lang w:val="en-US"/>
+        </w:rPr>
+        <w:t xml:space="preserve">, located inside the </w:t>
+      </w:r>
+      <w:proofErr w:type="spellStart"/>
+      <w:r>
+        <w:rPr>
+          <w:rFonts w:ascii="Times New Roman" w:hAnsi="Times New Roman" w:cs="Times New Roman"/>
+          <w:sz w:val="24"/>
+          <w:szCs w:val="24"/>
+          <w:lang w:val="en-US"/>
+        </w:rPr>
+        <w:t>MySaveableUtils</w:t>
+      </w:r>
+      <w:proofErr w:type="spellEnd"/>
+      <w:r>
+        <w:rPr>
+          <w:rFonts w:ascii="Times New Roman" w:hAnsi="Times New Roman" w:cs="Times New Roman"/>
+          <w:sz w:val="24"/>
+          <w:szCs w:val="24"/>
+          <w:lang w:val="en-US"/>
+        </w:rPr>
+        <w:t xml:space="preserve"> header.</w:t>
+      </w:r>
+    </w:p>
+    <w:p>
+      <w:pPr>
+        <w:rPr>
+          <w:rFonts w:ascii="Times New Roman" w:hAnsi="Times New Roman" w:cs="Times New Roman"/>
+          <w:sz w:val="24"/>
+          <w:szCs w:val="24"/>
+          <w:lang w:val="en-US"/>
+        </w:rPr>
+      </w:pPr>
+      <w:proofErr w:type="spellStart"/>
+      <w:r>
+        <w:rPr>
+          <w:rFonts w:ascii="Times New Roman" w:hAnsi="Times New Roman" w:cs="Times New Roman"/>
+          <w:sz w:val="24"/>
+          <w:szCs w:val="24"/>
+          <w:lang w:val="en-US"/>
+        </w:rPr>
+        <w:t>IMySaveable</w:t>
+      </w:r>
+      <w:proofErr w:type="spellEnd"/>
+      <w:r>
+        <w:rPr>
+          <w:rFonts w:ascii="Times New Roman" w:hAnsi="Times New Roman" w:cs="Times New Roman"/>
+          <w:sz w:val="24"/>
+          <w:szCs w:val="24"/>
+          <w:lang w:val="en-US"/>
+        </w:rPr>
+        <w:t xml:space="preserve"> interface implements its virtual functions with these default implementations by default.</w:t>
+      </w:r>
+    </w:p>
+    <w:p>
+      <w:pPr>
+        <w:rPr>
+          <w:rFonts w:ascii="Times New Roman" w:hAnsi="Times New Roman" w:cs="Times New Roman"/>
+          <w:sz w:val="24"/>
+          <w:szCs w:val="24"/>
+          <w:lang w:val="en-US"/>
+        </w:rPr>
+      </w:pPr>
+      <w:r>
+        <w:rPr>
+          <w:rFonts w:ascii="Times New Roman" w:hAnsi="Times New Roman" w:cs="Times New Roman"/>
+          <w:sz w:val="24"/>
+          <w:szCs w:val="24"/>
+          <w:lang w:val="en-US"/>
+        </w:rPr>
+        <w:lastRenderedPageBreak/>
+        <w:t xml:space="preserve">Each </w:t>
+      </w:r>
+      <w:proofErr w:type="spellStart"/>
+      <w:r>
+        <w:rPr>
+          <w:rFonts w:ascii="Times New Roman" w:hAnsi="Times New Roman" w:cs="Times New Roman"/>
+          <w:sz w:val="24"/>
+          <w:szCs w:val="24"/>
+          <w:lang w:val="en-US"/>
+        </w:rPr>
+        <w:t>saveable</w:t>
+      </w:r>
+      <w:proofErr w:type="spellEnd"/>
+      <w:r>
+        <w:rPr>
+          <w:rFonts w:ascii="Times New Roman" w:hAnsi="Times New Roman" w:cs="Times New Roman"/>
+          <w:sz w:val="24"/>
+          <w:szCs w:val="24"/>
+          <w:lang w:val="en-US"/>
+        </w:rPr>
+        <w:t xml:space="preserve"> </w:t>
+      </w:r>
+      <w:proofErr w:type="spellStart"/>
+      <w:r>
+        <w:rPr>
+          <w:rFonts w:ascii="Times New Roman" w:hAnsi="Times New Roman" w:cs="Times New Roman"/>
+          <w:sz w:val="24"/>
+          <w:szCs w:val="24"/>
+          <w:lang w:val="en-US"/>
+        </w:rPr>
+        <w:t>UObject</w:t>
+      </w:r>
+      <w:proofErr w:type="spellEnd"/>
+      <w:r>
+        <w:rPr>
+          <w:rFonts w:ascii="Times New Roman" w:hAnsi="Times New Roman" w:cs="Times New Roman"/>
+          <w:sz w:val="24"/>
+          <w:szCs w:val="24"/>
+          <w:lang w:val="en-US"/>
+        </w:rPr>
+        <w:t xml:space="preserve"> MUST implement the </w:t>
+      </w:r>
+      <w:proofErr w:type="spellStart"/>
+      <w:proofErr w:type="gramStart"/>
+      <w:r>
+        <w:rPr>
+          <w:rFonts w:ascii="Times New Roman" w:hAnsi="Times New Roman" w:cs="Times New Roman"/>
+          <w:sz w:val="24"/>
+          <w:szCs w:val="24"/>
+          <w:lang w:val="en-US"/>
+        </w:rPr>
+        <w:t>GetWorld</w:t>
+      </w:r>
+      <w:proofErr w:type="spellEnd"/>
+      <w:r>
+        <w:rPr>
+          <w:rFonts w:ascii="Times New Roman" w:hAnsi="Times New Roman" w:cs="Times New Roman"/>
+          <w:sz w:val="24"/>
+          <w:szCs w:val="24"/>
+          <w:lang w:val="en-US"/>
+        </w:rPr>
+        <w:t>(</w:t>
+      </w:r>
+      <w:proofErr w:type="gramEnd"/>
+      <w:r>
+        <w:rPr>
+          <w:rFonts w:ascii="Times New Roman" w:hAnsi="Times New Roman" w:cs="Times New Roman"/>
+          <w:sz w:val="24"/>
+          <w:szCs w:val="24"/>
+          <w:lang w:val="en-US"/>
+        </w:rPr>
+        <w:t>) appropriately (attention – by default it’s not implemented) because whether the object is in the editor or game world is determined by it;</w:t>
+      </w:r>
     </w:p>
     <w:sectPr>
       <w:pgSz w:w="11906" w:h="16838"/>

</xml_diff>

<commit_message>
Design working with parent-child
</commit_message>
<xml_diff>
--- a/Source/MySaveLoad/SaveLoad/Doc/Doc.docx
+++ b/Source/MySaveLoad/SaveLoad/Doc/Doc.docx
@@ -677,56 +677,342 @@
           <w:u w:val="single"/>
           <w:lang w:val="en-US"/>
         </w:rPr>
-        <w:t>Save-load</w:t>
-      </w:r>
-      <w:r>
-        <w:rPr>
-          <w:rFonts w:ascii="Times New Roman" w:hAnsi="Times New Roman" w:cs="Times New Roman"/>
-          <w:sz w:val="32"/>
-          <w:szCs w:val="32"/>
-          <w:u w:val="single"/>
-          <w:lang w:val="en-US"/>
-        </w:rPr>
-        <w:t xml:space="preserve"> system</w:t>
-      </w:r>
-    </w:p>
-    <w:p>
-      <w:pPr>
-        <w:rPr>
-          <w:rFonts w:ascii="Times New Roman" w:hAnsi="Times New Roman" w:cs="Times New Roman"/>
-          <w:sz w:val="24"/>
-          <w:szCs w:val="24"/>
-          <w:lang w:val="en-US"/>
-        </w:rPr>
-      </w:pPr>
-      <w:r>
-        <w:rPr>
-          <w:rFonts w:ascii="Times New Roman" w:hAnsi="Times New Roman" w:cs="Times New Roman"/>
-          <w:sz w:val="24"/>
-          <w:szCs w:val="24"/>
-          <w:lang w:val="en-US"/>
-        </w:rPr>
-        <w:t xml:space="preserve">Represented by </w:t>
-      </w:r>
-      <w:proofErr w:type="spellStart"/>
-      <w:r>
-        <w:rPr>
-          <w:rFonts w:ascii="Times New Roman" w:hAnsi="Times New Roman" w:cs="Times New Roman"/>
-          <w:sz w:val="24"/>
-          <w:szCs w:val="24"/>
-          <w:lang w:val="en-US"/>
-        </w:rPr>
-        <w:t>IMySaveLoadSystem</w:t>
-      </w:r>
-      <w:proofErr w:type="spellEnd"/>
-      <w:r>
-        <w:rPr>
-          <w:rFonts w:ascii="Times New Roman" w:hAnsi="Times New Roman" w:cs="Times New Roman"/>
-          <w:sz w:val="24"/>
-          <w:szCs w:val="24"/>
-          <w:lang w:val="en-US"/>
-        </w:rPr>
-        <w:t xml:space="preserve"> interface. The system interface is accessible from blueprint</w:t>
+        <w:t xml:space="preserve">Managed </w:t>
+      </w:r>
+      <w:proofErr w:type="spellStart"/>
+      <w:r>
+        <w:rPr>
+          <w:rFonts w:ascii="Times New Roman" w:hAnsi="Times New Roman" w:cs="Times New Roman"/>
+          <w:sz w:val="32"/>
+          <w:szCs w:val="32"/>
+          <w:u w:val="single"/>
+          <w:lang w:val="en-US"/>
+        </w:rPr>
+        <w:t>saveable</w:t>
+      </w:r>
+      <w:proofErr w:type="spellEnd"/>
+      <w:r>
+        <w:rPr>
+          <w:rFonts w:ascii="Times New Roman" w:hAnsi="Times New Roman" w:cs="Times New Roman"/>
+          <w:sz w:val="32"/>
+          <w:szCs w:val="32"/>
+          <w:u w:val="single"/>
+          <w:lang w:val="en-US"/>
+        </w:rPr>
+        <w:t xml:space="preserve"> object</w:t>
+      </w:r>
+      <w:r>
+        <w:rPr>
+          <w:rFonts w:ascii="Times New Roman" w:hAnsi="Times New Roman" w:cs="Times New Roman"/>
+          <w:sz w:val="32"/>
+          <w:szCs w:val="32"/>
+          <w:u w:val="single"/>
+          <w:lang w:val="en-US"/>
+        </w:rPr>
+        <w:t>.</w:t>
+      </w:r>
+    </w:p>
+    <w:p>
+      <w:pPr>
+        <w:rPr>
+          <w:rFonts w:ascii="Times New Roman" w:hAnsi="Times New Roman" w:cs="Times New Roman"/>
+          <w:sz w:val="24"/>
+          <w:szCs w:val="24"/>
+          <w:lang w:val="en-US"/>
+        </w:rPr>
+      </w:pPr>
+      <w:proofErr w:type="spellStart"/>
+      <w:r>
+        <w:rPr>
+          <w:rFonts w:ascii="Times New Roman" w:hAnsi="Times New Roman" w:cs="Times New Roman"/>
+          <w:sz w:val="24"/>
+          <w:szCs w:val="24"/>
+          <w:lang w:val="en-US"/>
+        </w:rPr>
+        <w:t>SaveLoad</w:t>
+      </w:r>
+      <w:proofErr w:type="spellEnd"/>
+      <w:r>
+        <w:rPr>
+          <w:rFonts w:ascii="Times New Roman" w:hAnsi="Times New Roman" w:cs="Times New Roman"/>
+          <w:sz w:val="24"/>
+          <w:szCs w:val="24"/>
+          <w:lang w:val="en-US"/>
+        </w:rPr>
+        <w:t xml:space="preserve">-functions will be called for </w:t>
+      </w:r>
+      <w:proofErr w:type="spellStart"/>
+      <w:r>
+        <w:rPr>
+          <w:rFonts w:ascii="Times New Roman" w:hAnsi="Times New Roman" w:cs="Times New Roman"/>
+          <w:sz w:val="24"/>
+          <w:szCs w:val="24"/>
+          <w:lang w:val="en-US"/>
+        </w:rPr>
+        <w:t>saveable</w:t>
+      </w:r>
+      <w:proofErr w:type="spellEnd"/>
+      <w:r>
+        <w:rPr>
+          <w:rFonts w:ascii="Times New Roman" w:hAnsi="Times New Roman" w:cs="Times New Roman"/>
+          <w:sz w:val="24"/>
+          <w:szCs w:val="24"/>
+          <w:lang w:val="en-US"/>
+        </w:rPr>
+        <w:t xml:space="preserve"> object only if it’s managed by the system automatically.</w:t>
+      </w:r>
+    </w:p>
+    <w:p>
+      <w:pPr>
+        <w:rPr>
+          <w:rFonts w:ascii="Times New Roman" w:hAnsi="Times New Roman" w:cs="Times New Roman"/>
+          <w:sz w:val="24"/>
+          <w:szCs w:val="24"/>
+          <w:lang w:val="en-US"/>
+        </w:rPr>
+      </w:pPr>
+      <w:r>
+        <w:rPr>
+          <w:rFonts w:ascii="Times New Roman" w:hAnsi="Times New Roman" w:cs="Times New Roman"/>
+          <w:sz w:val="24"/>
+          <w:szCs w:val="24"/>
+          <w:lang w:val="en-US"/>
+        </w:rPr>
+        <w:t xml:space="preserve">To make </w:t>
+      </w:r>
+      <w:proofErr w:type="spellStart"/>
+      <w:r>
+        <w:rPr>
+          <w:rFonts w:ascii="Times New Roman" w:hAnsi="Times New Roman" w:cs="Times New Roman"/>
+          <w:sz w:val="24"/>
+          <w:szCs w:val="24"/>
+          <w:lang w:val="en-US"/>
+        </w:rPr>
+        <w:t>saveable</w:t>
+      </w:r>
+      <w:proofErr w:type="spellEnd"/>
+      <w:r>
+        <w:rPr>
+          <w:rFonts w:ascii="Times New Roman" w:hAnsi="Times New Roman" w:cs="Times New Roman"/>
+          <w:sz w:val="24"/>
+          <w:szCs w:val="24"/>
+          <w:lang w:val="en-US"/>
+        </w:rPr>
+        <w:t xml:space="preserve"> object managed by the system automatically one must set </w:t>
+      </w:r>
+      <w:proofErr w:type="spellStart"/>
+      <w:r>
+        <w:rPr>
+          <w:rFonts w:ascii="Times New Roman" w:hAnsi="Times New Roman" w:cs="Times New Roman"/>
+          <w:sz w:val="24"/>
+          <w:szCs w:val="24"/>
+          <w:lang w:val="en-US"/>
+        </w:rPr>
+        <w:t>SaveLoad</w:t>
+      </w:r>
+      <w:proofErr w:type="spellEnd"/>
+      <w:r>
+        <w:rPr>
+          <w:rFonts w:ascii="Times New Roman" w:hAnsi="Times New Roman" w:cs="Times New Roman"/>
+          <w:sz w:val="24"/>
+          <w:szCs w:val="24"/>
+          <w:lang w:val="en-US"/>
+        </w:rPr>
+        <w:t xml:space="preserve"> flag on its </w:t>
+      </w:r>
+      <w:proofErr w:type="spellStart"/>
+      <w:r>
+        <w:rPr>
+          <w:rFonts w:ascii="Times New Roman" w:hAnsi="Times New Roman" w:cs="Times New Roman"/>
+          <w:sz w:val="24"/>
+          <w:szCs w:val="24"/>
+          <w:lang w:val="en-US"/>
+        </w:rPr>
+        <w:t>saveable</w:t>
+      </w:r>
+      <w:proofErr w:type="spellEnd"/>
+      <w:r>
+        <w:rPr>
+          <w:rFonts w:ascii="Times New Roman" w:hAnsi="Times New Roman" w:cs="Times New Roman"/>
+          <w:sz w:val="24"/>
+          <w:szCs w:val="24"/>
+          <w:lang w:val="en-US"/>
+        </w:rPr>
+        <w:t xml:space="preserve"> handle;</w:t>
+      </w:r>
+    </w:p>
+    <w:p>
+      <w:pPr>
+        <w:rPr>
+          <w:rFonts w:ascii="Times New Roman" w:hAnsi="Times New Roman" w:cs="Times New Roman"/>
+          <w:sz w:val="24"/>
+          <w:szCs w:val="24"/>
+          <w:lang w:val="en-US"/>
+        </w:rPr>
+      </w:pPr>
+    </w:p>
+    <w:p>
+      <w:pPr>
+        <w:rPr>
+          <w:rFonts w:ascii="Times New Roman" w:hAnsi="Times New Roman" w:cs="Times New Roman"/>
+          <w:sz w:val="32"/>
+          <w:szCs w:val="32"/>
+          <w:u w:val="single"/>
+          <w:lang w:val="en-US"/>
+        </w:rPr>
+      </w:pPr>
+      <w:proofErr w:type="spellStart"/>
+      <w:r>
+        <w:rPr>
+          <w:rFonts w:ascii="Times New Roman" w:hAnsi="Times New Roman" w:cs="Times New Roman"/>
+          <w:sz w:val="32"/>
+          <w:szCs w:val="32"/>
+          <w:u w:val="single"/>
+          <w:lang w:val="en-US"/>
+        </w:rPr>
+        <w:t>Saveable</w:t>
+      </w:r>
+      <w:proofErr w:type="spellEnd"/>
+      <w:r>
+        <w:rPr>
+          <w:rFonts w:ascii="Times New Roman" w:hAnsi="Times New Roman" w:cs="Times New Roman"/>
+          <w:sz w:val="32"/>
+          <w:szCs w:val="32"/>
+          <w:u w:val="single"/>
+          <w:lang w:val="en-US"/>
+        </w:rPr>
+        <w:t xml:space="preserve"> object serialization.</w:t>
+      </w:r>
+    </w:p>
+    <w:p>
+      <w:pPr>
+        <w:rPr>
+          <w:rFonts w:ascii="Times New Roman" w:hAnsi="Times New Roman" w:cs="Times New Roman"/>
+          <w:sz w:val="24"/>
+          <w:szCs w:val="24"/>
+          <w:lang w:val="en-US"/>
+        </w:rPr>
+      </w:pPr>
+      <w:proofErr w:type="spellStart"/>
+      <w:r>
+        <w:rPr>
+          <w:rFonts w:ascii="Times New Roman" w:hAnsi="Times New Roman" w:cs="Times New Roman"/>
+          <w:sz w:val="24"/>
+          <w:szCs w:val="24"/>
+          <w:lang w:val="en-US"/>
+        </w:rPr>
+        <w:t>Saveable</w:t>
+      </w:r>
+      <w:proofErr w:type="spellEnd"/>
+      <w:r>
+        <w:rPr>
+          <w:rFonts w:ascii="Times New Roman" w:hAnsi="Times New Roman" w:cs="Times New Roman"/>
+          <w:sz w:val="24"/>
+          <w:szCs w:val="24"/>
+          <w:lang w:val="en-US"/>
+        </w:rPr>
+        <w:t xml:space="preserve"> object serialization is performed inside </w:t>
+      </w:r>
+      <w:proofErr w:type="spellStart"/>
+      <w:r>
+        <w:rPr>
+          <w:rFonts w:ascii="Times New Roman" w:hAnsi="Times New Roman" w:cs="Times New Roman"/>
+          <w:b/>
+          <w:sz w:val="24"/>
+          <w:szCs w:val="24"/>
+          <w:lang w:val="en-US"/>
+        </w:rPr>
+        <w:t>SaveLoad_Serialize</w:t>
+      </w:r>
+      <w:proofErr w:type="spellEnd"/>
+      <w:r>
+        <w:rPr>
+          <w:rFonts w:ascii="Times New Roman" w:hAnsi="Times New Roman" w:cs="Times New Roman"/>
+          <w:sz w:val="24"/>
+          <w:szCs w:val="24"/>
+          <w:lang w:val="en-US"/>
+        </w:rPr>
+        <w:t xml:space="preserve"> method of </w:t>
+      </w:r>
+      <w:proofErr w:type="spellStart"/>
+      <w:r>
+        <w:rPr>
+          <w:rFonts w:ascii="Times New Roman" w:hAnsi="Times New Roman" w:cs="Times New Roman"/>
+          <w:b/>
+          <w:sz w:val="24"/>
+          <w:szCs w:val="24"/>
+          <w:lang w:val="en-US"/>
+        </w:rPr>
+        <w:t>IMySaveable</w:t>
+      </w:r>
+      <w:proofErr w:type="spellEnd"/>
+      <w:r>
+        <w:rPr>
+          <w:rFonts w:ascii="Times New Roman" w:hAnsi="Times New Roman" w:cs="Times New Roman"/>
+          <w:b/>
+          <w:sz w:val="24"/>
+          <w:szCs w:val="24"/>
+          <w:lang w:val="en-US"/>
+        </w:rPr>
+        <w:t xml:space="preserve"> </w:t>
+      </w:r>
+      <w:r>
+        <w:rPr>
+          <w:rFonts w:ascii="Times New Roman" w:hAnsi="Times New Roman" w:cs="Times New Roman"/>
+          <w:sz w:val="24"/>
+          <w:szCs w:val="24"/>
+          <w:lang w:val="en-US"/>
+        </w:rPr>
+        <w:t xml:space="preserve">interface. </w:t>
+      </w:r>
+      <w:r>
+        <w:rPr>
+          <w:rFonts w:ascii="Times New Roman" w:hAnsi="Times New Roman" w:cs="Times New Roman"/>
+          <w:sz w:val="24"/>
+          <w:szCs w:val="24"/>
+          <w:lang w:val="en-US"/>
+        </w:rPr>
+        <w:t xml:space="preserve">The serialization method has </w:t>
+      </w:r>
+      <w:r>
+        <w:rPr>
+          <w:rFonts w:ascii="Times New Roman" w:hAnsi="Times New Roman" w:cs="Times New Roman"/>
+          <w:b/>
+          <w:sz w:val="24"/>
+          <w:szCs w:val="24"/>
+          <w:lang w:val="en-US"/>
+        </w:rPr>
+        <w:t>default implementation</w:t>
+      </w:r>
+      <w:r>
+        <w:rPr>
+          <w:rFonts w:ascii="Times New Roman" w:hAnsi="Times New Roman" w:cs="Times New Roman"/>
+          <w:sz w:val="24"/>
+          <w:szCs w:val="24"/>
+          <w:lang w:val="en-US"/>
+        </w:rPr>
+        <w:t xml:space="preserve"> that performs serialization of all </w:t>
+      </w:r>
+      <w:proofErr w:type="spellStart"/>
+      <w:r>
+        <w:rPr>
+          <w:rFonts w:ascii="Times New Roman" w:hAnsi="Times New Roman" w:cs="Times New Roman"/>
+          <w:b/>
+          <w:sz w:val="24"/>
+          <w:szCs w:val="24"/>
+          <w:lang w:val="en-US"/>
+        </w:rPr>
+        <w:t>SaveGame</w:t>
+      </w:r>
+      <w:proofErr w:type="spellEnd"/>
+      <w:r>
+        <w:rPr>
+          <w:rFonts w:ascii="Times New Roman" w:hAnsi="Times New Roman" w:cs="Times New Roman"/>
+          <w:sz w:val="24"/>
+          <w:szCs w:val="24"/>
+          <w:lang w:val="en-US"/>
+        </w:rPr>
+        <w:t>-marked properties</w:t>
       </w:r>
       <w:bookmarkStart w:id="0" w:name="_GoBack"/>
       <w:bookmarkEnd w:id="0"/>
@@ -744,6 +1030,209 @@
       <w:pPr>
         <w:rPr>
           <w:rFonts w:ascii="Times New Roman" w:hAnsi="Times New Roman" w:cs="Times New Roman"/>
+          <w:sz w:val="24"/>
+          <w:szCs w:val="24"/>
+          <w:lang w:val="en-US"/>
+        </w:rPr>
+      </w:pPr>
+    </w:p>
+    <w:p>
+      <w:pPr>
+        <w:rPr>
+          <w:rFonts w:ascii="Times New Roman" w:hAnsi="Times New Roman" w:cs="Times New Roman"/>
+          <w:sz w:val="32"/>
+          <w:szCs w:val="32"/>
+          <w:u w:val="single"/>
+          <w:lang w:val="en-US"/>
+        </w:rPr>
+      </w:pPr>
+      <w:proofErr w:type="spellStart"/>
+      <w:r>
+        <w:rPr>
+          <w:rFonts w:ascii="Times New Roman" w:hAnsi="Times New Roman" w:cs="Times New Roman"/>
+          <w:sz w:val="32"/>
+          <w:szCs w:val="32"/>
+          <w:u w:val="single"/>
+          <w:lang w:val="en-US"/>
+        </w:rPr>
+        <w:t>Saveable</w:t>
+      </w:r>
+      <w:proofErr w:type="spellEnd"/>
+      <w:r>
+        <w:rPr>
+          <w:rFonts w:ascii="Times New Roman" w:hAnsi="Times New Roman" w:cs="Times New Roman"/>
+          <w:sz w:val="32"/>
+          <w:szCs w:val="32"/>
+          <w:u w:val="single"/>
+          <w:lang w:val="en-US"/>
+        </w:rPr>
+        <w:t xml:space="preserve"> object hierarchy.</w:t>
+      </w:r>
+    </w:p>
+    <w:p>
+      <w:pPr>
+        <w:rPr>
+          <w:rFonts w:ascii="Times New Roman" w:hAnsi="Times New Roman" w:cs="Times New Roman"/>
+          <w:sz w:val="24"/>
+          <w:szCs w:val="24"/>
+          <w:lang w:val="en-US"/>
+        </w:rPr>
+      </w:pPr>
+      <w:proofErr w:type="spellStart"/>
+      <w:r>
+        <w:rPr>
+          <w:rFonts w:ascii="Times New Roman" w:hAnsi="Times New Roman" w:cs="Times New Roman"/>
+          <w:sz w:val="24"/>
+          <w:szCs w:val="24"/>
+          <w:lang w:val="en-US"/>
+        </w:rPr>
+        <w:t>Saveable</w:t>
+      </w:r>
+      <w:proofErr w:type="spellEnd"/>
+      <w:r>
+        <w:rPr>
+          <w:rFonts w:ascii="Times New Roman" w:hAnsi="Times New Roman" w:cs="Times New Roman"/>
+          <w:sz w:val="24"/>
+          <w:szCs w:val="24"/>
+          <w:lang w:val="en-US"/>
+        </w:rPr>
+        <w:t xml:space="preserve"> object hierarchies are NOT managed by the system automatically for now. </w:t>
+      </w:r>
+    </w:p>
+    <w:p>
+      <w:pPr>
+        <w:rPr>
+          <w:rFonts w:ascii="Times New Roman" w:hAnsi="Times New Roman" w:cs="Times New Roman"/>
+          <w:sz w:val="24"/>
+          <w:szCs w:val="24"/>
+          <w:lang w:val="en-US"/>
+        </w:rPr>
+      </w:pPr>
+      <w:r>
+        <w:rPr>
+          <w:rFonts w:ascii="Times New Roman" w:hAnsi="Times New Roman" w:cs="Times New Roman"/>
+          <w:sz w:val="24"/>
+          <w:szCs w:val="24"/>
+          <w:lang w:val="en-US"/>
+        </w:rPr>
+        <w:t xml:space="preserve">Any </w:t>
+      </w:r>
+      <w:proofErr w:type="spellStart"/>
+      <w:r>
+        <w:rPr>
+          <w:rFonts w:ascii="Times New Roman" w:hAnsi="Times New Roman" w:cs="Times New Roman"/>
+          <w:sz w:val="24"/>
+          <w:szCs w:val="24"/>
+          <w:lang w:val="en-US"/>
+        </w:rPr>
+        <w:t>SaveGame</w:t>
+      </w:r>
+      <w:proofErr w:type="spellEnd"/>
+      <w:r>
+        <w:rPr>
+          <w:rFonts w:ascii="Times New Roman" w:hAnsi="Times New Roman" w:cs="Times New Roman"/>
+          <w:sz w:val="24"/>
+          <w:szCs w:val="24"/>
+          <w:lang w:val="en-US"/>
+        </w:rPr>
+        <w:t xml:space="preserve">-marked UPROPERTY cannot contain object that implement </w:t>
+      </w:r>
+      <w:proofErr w:type="spellStart"/>
+      <w:r>
+        <w:rPr>
+          <w:rFonts w:ascii="Times New Roman" w:hAnsi="Times New Roman" w:cs="Times New Roman"/>
+          <w:sz w:val="24"/>
+          <w:szCs w:val="24"/>
+          <w:lang w:val="en-US"/>
+        </w:rPr>
+        <w:t>IMySaveable</w:t>
+      </w:r>
+      <w:proofErr w:type="spellEnd"/>
+      <w:r>
+        <w:rPr>
+          <w:rFonts w:ascii="Times New Roman" w:hAnsi="Times New Roman" w:cs="Times New Roman"/>
+          <w:sz w:val="24"/>
+          <w:szCs w:val="24"/>
+          <w:lang w:val="en-US"/>
+        </w:rPr>
+        <w:t xml:space="preserve"> interface.</w:t>
+      </w:r>
+    </w:p>
+    <w:p>
+      <w:pPr>
+        <w:rPr>
+          <w:rFonts w:ascii="Times New Roman" w:hAnsi="Times New Roman" w:cs="Times New Roman"/>
+          <w:sz w:val="24"/>
+          <w:szCs w:val="24"/>
+          <w:lang w:val="en-US"/>
+        </w:rPr>
+      </w:pPr>
+    </w:p>
+    <w:p>
+      <w:pPr>
+        <w:rPr>
+          <w:rFonts w:ascii="Times New Roman" w:hAnsi="Times New Roman" w:cs="Times New Roman"/>
+          <w:sz w:val="32"/>
+          <w:szCs w:val="32"/>
+          <w:u w:val="single"/>
+          <w:lang w:val="en-US"/>
+        </w:rPr>
+      </w:pPr>
+      <w:r>
+        <w:rPr>
+          <w:rFonts w:ascii="Times New Roman" w:hAnsi="Times New Roman" w:cs="Times New Roman"/>
+          <w:sz w:val="32"/>
+          <w:szCs w:val="32"/>
+          <w:u w:val="single"/>
+          <w:lang w:val="en-US"/>
+        </w:rPr>
+        <w:lastRenderedPageBreak/>
+        <w:t>Save-load system</w:t>
+      </w:r>
+    </w:p>
+    <w:p>
+      <w:pPr>
+        <w:rPr>
+          <w:rFonts w:ascii="Times New Roman" w:hAnsi="Times New Roman" w:cs="Times New Roman"/>
+          <w:sz w:val="24"/>
+          <w:szCs w:val="24"/>
+          <w:lang w:val="en-US"/>
+        </w:rPr>
+      </w:pPr>
+      <w:r>
+        <w:rPr>
+          <w:rFonts w:ascii="Times New Roman" w:hAnsi="Times New Roman" w:cs="Times New Roman"/>
+          <w:sz w:val="24"/>
+          <w:szCs w:val="24"/>
+          <w:lang w:val="en-US"/>
+        </w:rPr>
+        <w:t xml:space="preserve">Represented by </w:t>
+      </w:r>
+      <w:proofErr w:type="spellStart"/>
+      <w:r>
+        <w:rPr>
+          <w:rFonts w:ascii="Times New Roman" w:hAnsi="Times New Roman" w:cs="Times New Roman"/>
+          <w:sz w:val="24"/>
+          <w:szCs w:val="24"/>
+          <w:lang w:val="en-US"/>
+        </w:rPr>
+        <w:t>IMySaveLoadSystem</w:t>
+      </w:r>
+      <w:proofErr w:type="spellEnd"/>
+      <w:r>
+        <w:rPr>
+          <w:rFonts w:ascii="Times New Roman" w:hAnsi="Times New Roman" w:cs="Times New Roman"/>
+          <w:sz w:val="24"/>
+          <w:szCs w:val="24"/>
+          <w:lang w:val="en-US"/>
+        </w:rPr>
+        <w:t xml:space="preserve"> interface. The system interface is accessible from blueprint.</w:t>
+      </w:r>
+    </w:p>
+    <w:p>
+      <w:pPr>
+        <w:rPr>
+          <w:rFonts w:ascii="Times New Roman" w:hAnsi="Times New Roman" w:cs="Times New Roman"/>
           <w:sz w:val="32"/>
           <w:szCs w:val="32"/>
           <w:u w:val="single"/>
@@ -1055,7 +1544,6 @@
           <w:szCs w:val="24"/>
           <w:lang w:val="en-US"/>
         </w:rPr>
-        <w:lastRenderedPageBreak/>
         <w:t xml:space="preserve">Each </w:t>
       </w:r>
       <w:proofErr w:type="spellStart"/>
@@ -1138,6 +1626,219 @@
     </w:sectPr>
   </w:body>
 </w:document>
+</file>
+
+<file path=word/numbering.xml><?xml version="1.0" encoding="utf-8"?>
+<w:numbering xmlns:wpc="http://schemas.microsoft.com/office/word/2010/wordprocessingCanvas" xmlns:cx="http://schemas.microsoft.com/office/drawing/2014/chartex" xmlns:mc="http://schemas.openxmlformats.org/markup-compatibility/2006" xmlns:o="urn:schemas-microsoft-com:office:office" xmlns:r="http://schemas.openxmlformats.org/officeDocument/2006/relationships" xmlns:m="http://schemas.openxmlformats.org/officeDocument/2006/math" xmlns:v="urn:schemas-microsoft-com:vml" xmlns:wp14="http://schemas.microsoft.com/office/word/2010/wordprocessingDrawing" xmlns:wp="http://schemas.openxmlformats.org/drawingml/2006/wordprocessingDrawing" xmlns:w10="urn:schemas-microsoft-com:office:word" xmlns:w="http://schemas.openxmlformats.org/wordprocessingml/2006/main" xmlns:w14="http://schemas.microsoft.com/office/word/2010/wordml" xmlns:w15="http://schemas.microsoft.com/office/word/2012/wordml" xmlns:w16se="http://schemas.microsoft.com/office/word/2015/wordml/symex" xmlns:wpg="http://schemas.microsoft.com/office/word/2010/wordprocessingGroup" xmlns:wpi="http://schemas.microsoft.com/office/word/2010/wordprocessingInk" xmlns:wne="http://schemas.microsoft.com/office/word/2006/wordml" xmlns:wps="http://schemas.microsoft.com/office/word/2010/wordprocessingShape" mc:Ignorable="w14 w15 w16se wp14">
+  <w:abstractNum w:abstractNumId="0" w15:restartNumberingAfterBreak="0">
+    <w:nsid w:val="06627F55"/>
+    <w:multiLevelType w:val="hybridMultilevel"/>
+    <w:tmpl w:val="AF8AD4DA"/>
+    <w:lvl w:ilvl="0" w:tplc="82463662">
+      <w:start w:val="1"/>
+      <w:numFmt w:val="bullet"/>
+      <w:lvlText w:val="-"/>
+      <w:lvlJc w:val="left"/>
+      <w:pPr>
+        <w:ind w:left="720" w:hanging="360"/>
+      </w:pPr>
+      <w:rPr>
+        <w:rFonts w:ascii="Times New Roman" w:eastAsiaTheme="minorHAnsi" w:hAnsi="Times New Roman" w:cs="Times New Roman" w:hint="default"/>
+      </w:rPr>
+    </w:lvl>
+    <w:lvl w:ilvl="1" w:tplc="04190003" w:tentative="1">
+      <w:start w:val="1"/>
+      <w:numFmt w:val="bullet"/>
+      <w:lvlText w:val="o"/>
+      <w:lvlJc w:val="left"/>
+      <w:pPr>
+        <w:ind w:left="1440" w:hanging="360"/>
+      </w:pPr>
+      <w:rPr>
+        <w:rFonts w:ascii="Courier New" w:hAnsi="Courier New" w:cs="Courier New" w:hint="default"/>
+      </w:rPr>
+    </w:lvl>
+    <w:lvl w:ilvl="2" w:tplc="04190005" w:tentative="1">
+      <w:start w:val="1"/>
+      <w:numFmt w:val="bullet"/>
+      <w:lvlText w:val=""/>
+      <w:lvlJc w:val="left"/>
+      <w:pPr>
+        <w:ind w:left="2160" w:hanging="360"/>
+      </w:pPr>
+      <w:rPr>
+        <w:rFonts w:ascii="Wingdings" w:hAnsi="Wingdings" w:hint="default"/>
+      </w:rPr>
+    </w:lvl>
+    <w:lvl w:ilvl="3" w:tplc="04190001" w:tentative="1">
+      <w:start w:val="1"/>
+      <w:numFmt w:val="bullet"/>
+      <w:lvlText w:val=""/>
+      <w:lvlJc w:val="left"/>
+      <w:pPr>
+        <w:ind w:left="2880" w:hanging="360"/>
+      </w:pPr>
+      <w:rPr>
+        <w:rFonts w:ascii="Symbol" w:hAnsi="Symbol" w:hint="default"/>
+      </w:rPr>
+    </w:lvl>
+    <w:lvl w:ilvl="4" w:tplc="04190003" w:tentative="1">
+      <w:start w:val="1"/>
+      <w:numFmt w:val="bullet"/>
+      <w:lvlText w:val="o"/>
+      <w:lvlJc w:val="left"/>
+      <w:pPr>
+        <w:ind w:left="3600" w:hanging="360"/>
+      </w:pPr>
+      <w:rPr>
+        <w:rFonts w:ascii="Courier New" w:hAnsi="Courier New" w:cs="Courier New" w:hint="default"/>
+      </w:rPr>
+    </w:lvl>
+    <w:lvl w:ilvl="5" w:tplc="04190005" w:tentative="1">
+      <w:start w:val="1"/>
+      <w:numFmt w:val="bullet"/>
+      <w:lvlText w:val=""/>
+      <w:lvlJc w:val="left"/>
+      <w:pPr>
+        <w:ind w:left="4320" w:hanging="360"/>
+      </w:pPr>
+      <w:rPr>
+        <w:rFonts w:ascii="Wingdings" w:hAnsi="Wingdings" w:hint="default"/>
+      </w:rPr>
+    </w:lvl>
+    <w:lvl w:ilvl="6" w:tplc="04190001" w:tentative="1">
+      <w:start w:val="1"/>
+      <w:numFmt w:val="bullet"/>
+      <w:lvlText w:val=""/>
+      <w:lvlJc w:val="left"/>
+      <w:pPr>
+        <w:ind w:left="5040" w:hanging="360"/>
+      </w:pPr>
+      <w:rPr>
+        <w:rFonts w:ascii="Symbol" w:hAnsi="Symbol" w:hint="default"/>
+      </w:rPr>
+    </w:lvl>
+    <w:lvl w:ilvl="7" w:tplc="04190003" w:tentative="1">
+      <w:start w:val="1"/>
+      <w:numFmt w:val="bullet"/>
+      <w:lvlText w:val="o"/>
+      <w:lvlJc w:val="left"/>
+      <w:pPr>
+        <w:ind w:left="5760" w:hanging="360"/>
+      </w:pPr>
+      <w:rPr>
+        <w:rFonts w:ascii="Courier New" w:hAnsi="Courier New" w:cs="Courier New" w:hint="default"/>
+      </w:rPr>
+    </w:lvl>
+    <w:lvl w:ilvl="8" w:tplc="04190005" w:tentative="1">
+      <w:start w:val="1"/>
+      <w:numFmt w:val="bullet"/>
+      <w:lvlText w:val=""/>
+      <w:lvlJc w:val="left"/>
+      <w:pPr>
+        <w:ind w:left="6480" w:hanging="360"/>
+      </w:pPr>
+      <w:rPr>
+        <w:rFonts w:ascii="Wingdings" w:hAnsi="Wingdings" w:hint="default"/>
+      </w:rPr>
+    </w:lvl>
+  </w:abstractNum>
+  <w:abstractNum w:abstractNumId="1" w15:restartNumberingAfterBreak="0">
+    <w:nsid w:val="43194B71"/>
+    <w:multiLevelType w:val="hybridMultilevel"/>
+    <w:tmpl w:val="4262F86C"/>
+    <w:lvl w:ilvl="0" w:tplc="0419000F">
+      <w:start w:val="1"/>
+      <w:numFmt w:val="decimal"/>
+      <w:lvlText w:val="%1."/>
+      <w:lvlJc w:val="left"/>
+      <w:pPr>
+        <w:ind w:left="720" w:hanging="360"/>
+      </w:pPr>
+      <w:rPr>
+        <w:rFonts w:hint="default"/>
+      </w:rPr>
+    </w:lvl>
+    <w:lvl w:ilvl="1" w:tplc="04190019" w:tentative="1">
+      <w:start w:val="1"/>
+      <w:numFmt w:val="lowerLetter"/>
+      <w:lvlText w:val="%2."/>
+      <w:lvlJc w:val="left"/>
+      <w:pPr>
+        <w:ind w:left="1440" w:hanging="360"/>
+      </w:pPr>
+    </w:lvl>
+    <w:lvl w:ilvl="2" w:tplc="0419001B" w:tentative="1">
+      <w:start w:val="1"/>
+      <w:numFmt w:val="lowerRoman"/>
+      <w:lvlText w:val="%3."/>
+      <w:lvlJc w:val="right"/>
+      <w:pPr>
+        <w:ind w:left="2160" w:hanging="180"/>
+      </w:pPr>
+    </w:lvl>
+    <w:lvl w:ilvl="3" w:tplc="0419000F" w:tentative="1">
+      <w:start w:val="1"/>
+      <w:numFmt w:val="decimal"/>
+      <w:lvlText w:val="%4."/>
+      <w:lvlJc w:val="left"/>
+      <w:pPr>
+        <w:ind w:left="2880" w:hanging="360"/>
+      </w:pPr>
+    </w:lvl>
+    <w:lvl w:ilvl="4" w:tplc="04190019" w:tentative="1">
+      <w:start w:val="1"/>
+      <w:numFmt w:val="lowerLetter"/>
+      <w:lvlText w:val="%5."/>
+      <w:lvlJc w:val="left"/>
+      <w:pPr>
+        <w:ind w:left="3600" w:hanging="360"/>
+      </w:pPr>
+    </w:lvl>
+    <w:lvl w:ilvl="5" w:tplc="0419001B" w:tentative="1">
+      <w:start w:val="1"/>
+      <w:numFmt w:val="lowerRoman"/>
+      <w:lvlText w:val="%6."/>
+      <w:lvlJc w:val="right"/>
+      <w:pPr>
+        <w:ind w:left="4320" w:hanging="180"/>
+      </w:pPr>
+    </w:lvl>
+    <w:lvl w:ilvl="6" w:tplc="0419000F" w:tentative="1">
+      <w:start w:val="1"/>
+      <w:numFmt w:val="decimal"/>
+      <w:lvlText w:val="%7."/>
+      <w:lvlJc w:val="left"/>
+      <w:pPr>
+        <w:ind w:left="5040" w:hanging="360"/>
+      </w:pPr>
+    </w:lvl>
+    <w:lvl w:ilvl="7" w:tplc="04190019" w:tentative="1">
+      <w:start w:val="1"/>
+      <w:numFmt w:val="lowerLetter"/>
+      <w:lvlText w:val="%8."/>
+      <w:lvlJc w:val="left"/>
+      <w:pPr>
+        <w:ind w:left="5760" w:hanging="360"/>
+      </w:pPr>
+    </w:lvl>
+    <w:lvl w:ilvl="8" w:tplc="0419001B" w:tentative="1">
+      <w:start w:val="1"/>
+      <w:numFmt w:val="lowerRoman"/>
+      <w:lvlText w:val="%9."/>
+      <w:lvlJc w:val="right"/>
+      <w:pPr>
+        <w:ind w:left="6480" w:hanging="180"/>
+      </w:pPr>
+    </w:lvl>
+  </w:abstractNum>
+  <w:num w:numId="1">
+    <w:abstractNumId w:val="1"/>
+  </w:num>
+  <w:num w:numId="2">
+    <w:abstractNumId w:val="0"/>
+  </w:num>
+</w:numbering>
 </file>
 
 <file path=word/styles.xml><?xml version="1.0" encoding="utf-8"?>
@@ -1561,6 +2262,17 @@
     <w:semiHidden/>
     <w:unhideWhenUsed/>
   </w:style>
+  <w:style w:type="paragraph" w:styleId="a3">
+    <w:name w:val="List Paragraph"/>
+    <w:basedOn w:val="a"/>
+    <w:uiPriority w:val="34"/>
+    <w:qFormat/>
+    <w:rsid w:val="003704CF"/>
+    <w:pPr>
+      <w:ind w:left="720"/>
+      <w:contextualSpacing/>
+    </w:pPr>
+  </w:style>
 </w:styles>
 </file>
 

</xml_diff>

<commit_message>
Add world initialization into the test base class (FSaveLoadTestBase)
</commit_message>
<xml_diff>
--- a/Source/MySaveLoad/SaveLoad/Doc/Doc.docx
+++ b/Source/MySaveLoad/SaveLoad/Doc/Doc.docx
@@ -75,133 +75,233 @@
       <w:pPr>
         <w:rPr>
           <w:rFonts w:ascii="Times New Roman" w:hAnsi="Times New Roman" w:cs="Times New Roman"/>
-          <w:sz w:val="32"/>
-          <w:szCs w:val="32"/>
-          <w:u w:val="single"/>
-          <w:lang w:val="en-US"/>
-        </w:rPr>
-      </w:pPr>
-      <w:r>
-        <w:rPr>
-          <w:rFonts w:ascii="Times New Roman" w:hAnsi="Times New Roman" w:cs="Times New Roman"/>
-          <w:sz w:val="32"/>
-          <w:szCs w:val="32"/>
-          <w:u w:val="single"/>
-          <w:lang w:val="en-US"/>
-        </w:rPr>
-        <w:t>Main s</w:t>
-      </w:r>
-      <w:r>
-        <w:rPr>
-          <w:rFonts w:ascii="Times New Roman" w:hAnsi="Times New Roman" w:cs="Times New Roman"/>
-          <w:sz w:val="32"/>
-          <w:szCs w:val="32"/>
-          <w:u w:val="single"/>
-          <w:lang w:val="en-US"/>
-        </w:rPr>
-        <w:t>ave-load system</w:t>
-      </w:r>
-      <w:r>
-        <w:rPr>
-          <w:rFonts w:ascii="Times New Roman" w:hAnsi="Times New Roman" w:cs="Times New Roman"/>
-          <w:sz w:val="32"/>
-          <w:szCs w:val="32"/>
-          <w:u w:val="single"/>
-          <w:lang w:val="en-US"/>
-        </w:rPr>
-        <w:t xml:space="preserve"> interface.</w:t>
-      </w:r>
-    </w:p>
-    <w:p>
-      <w:pPr>
-        <w:rPr>
-          <w:rFonts w:ascii="Times New Roman" w:hAnsi="Times New Roman" w:cs="Times New Roman"/>
-          <w:sz w:val="24"/>
-          <w:szCs w:val="24"/>
-          <w:lang w:val="en-US"/>
-        </w:rPr>
-      </w:pPr>
-      <w:r>
-        <w:rPr>
-          <w:rFonts w:ascii="Times New Roman" w:hAnsi="Times New Roman" w:cs="Times New Roman"/>
-          <w:sz w:val="24"/>
-          <w:szCs w:val="24"/>
-          <w:lang w:val="en-US"/>
-        </w:rPr>
-        <w:t xml:space="preserve">Represented by </w:t>
-      </w:r>
-      <w:proofErr w:type="spellStart"/>
-      <w:r>
-        <w:rPr>
-          <w:rFonts w:ascii="Times New Roman" w:hAnsi="Times New Roman" w:cs="Times New Roman"/>
-          <w:sz w:val="24"/>
-          <w:szCs w:val="24"/>
-          <w:lang w:val="en-US"/>
-        </w:rPr>
-        <w:t>IMySaveLoadSystem</w:t>
-      </w:r>
-      <w:proofErr w:type="spellEnd"/>
-      <w:r>
-        <w:rPr>
-          <w:rFonts w:ascii="Times New Roman" w:hAnsi="Times New Roman" w:cs="Times New Roman"/>
-          <w:sz w:val="24"/>
-          <w:szCs w:val="24"/>
-          <w:lang w:val="en-US"/>
-        </w:rPr>
-        <w:t xml:space="preserve"> interface. The system interface is accessible from blueprint.</w:t>
-      </w:r>
-    </w:p>
-    <w:p>
-      <w:pPr>
-        <w:rPr>
-          <w:rFonts w:ascii="Times New Roman" w:hAnsi="Times New Roman" w:cs="Times New Roman"/>
-          <w:sz w:val="24"/>
-          <w:szCs w:val="24"/>
-          <w:lang w:val="en-US"/>
-        </w:rPr>
-      </w:pPr>
-    </w:p>
-    <w:p>
-      <w:pPr>
-        <w:rPr>
-          <w:rFonts w:ascii="Times New Roman" w:hAnsi="Times New Roman" w:cs="Times New Roman"/>
-          <w:sz w:val="32"/>
-          <w:szCs w:val="32"/>
-          <w:u w:val="single"/>
-          <w:lang w:val="en-US"/>
-        </w:rPr>
-      </w:pPr>
-      <w:r>
-        <w:rPr>
-          <w:rFonts w:ascii="Times New Roman" w:hAnsi="Times New Roman" w:cs="Times New Roman"/>
-          <w:sz w:val="32"/>
-          <w:szCs w:val="32"/>
-          <w:u w:val="single"/>
-          <w:lang w:val="en-US"/>
-        </w:rPr>
-        <w:t>Load/Save.</w:t>
-      </w:r>
-    </w:p>
-    <w:p>
-      <w:pPr>
-        <w:rPr>
-          <w:rFonts w:ascii="Times New Roman" w:hAnsi="Times New Roman" w:cs="Times New Roman"/>
-          <w:sz w:val="24"/>
-          <w:szCs w:val="24"/>
-          <w:lang w:val="en-US"/>
-        </w:rPr>
-      </w:pPr>
-      <w:r>
-        <w:rPr>
-          <w:rFonts w:ascii="Times New Roman" w:hAnsi="Times New Roman" w:cs="Times New Roman"/>
-          <w:sz w:val="24"/>
-          <w:szCs w:val="24"/>
-          <w:lang w:val="en-US"/>
-        </w:rPr>
-        <w:t>Loading and saving is perform from or to FArchive.</w:t>
+          <w:sz w:val="24"/>
+          <w:szCs w:val="24"/>
+          <w:lang w:val="en-US"/>
+        </w:rPr>
+      </w:pPr>
+      <w:r>
+        <w:rPr>
+          <w:rFonts w:ascii="Times New Roman" w:hAnsi="Times New Roman" w:cs="Times New Roman"/>
+          <w:sz w:val="32"/>
+          <w:szCs w:val="32"/>
+          <w:u w:val="single"/>
+          <w:lang w:val="en-US"/>
+        </w:rPr>
+        <w:t xml:space="preserve">Save load system </w:t>
+      </w:r>
+      <w:proofErr w:type="spellStart"/>
+      <w:r>
+        <w:rPr>
+          <w:rFonts w:ascii="Times New Roman" w:hAnsi="Times New Roman" w:cs="Times New Roman"/>
+          <w:sz w:val="32"/>
+          <w:szCs w:val="32"/>
+          <w:u w:val="single"/>
+          <w:lang w:val="en-US"/>
+        </w:rPr>
+        <w:t>UWorld</w:t>
+      </w:r>
+      <w:proofErr w:type="spellEnd"/>
+      <w:r>
+        <w:rPr>
+          <w:rFonts w:ascii="Times New Roman" w:hAnsi="Times New Roman" w:cs="Times New Roman"/>
+          <w:sz w:val="32"/>
+          <w:szCs w:val="32"/>
+          <w:u w:val="single"/>
+          <w:lang w:val="en-US"/>
+        </w:rPr>
+        <w:t xml:space="preserve"> interaction.</w:t>
+      </w:r>
+    </w:p>
+    <w:p>
+      <w:pPr>
+        <w:rPr>
+          <w:rFonts w:ascii="Times New Roman" w:hAnsi="Times New Roman" w:cs="Times New Roman"/>
+          <w:sz w:val="24"/>
+          <w:szCs w:val="24"/>
+          <w:lang w:val="en-US"/>
+        </w:rPr>
+      </w:pPr>
+      <w:r>
+        <w:rPr>
+          <w:rFonts w:ascii="Times New Roman" w:hAnsi="Times New Roman" w:cs="Times New Roman"/>
+          <w:sz w:val="24"/>
+          <w:szCs w:val="24"/>
+          <w:lang w:val="en-US"/>
+        </w:rPr>
+        <w:t xml:space="preserve">Save load system is tied to </w:t>
+      </w:r>
+      <w:proofErr w:type="spellStart"/>
+      <w:r>
+        <w:rPr>
+          <w:rFonts w:ascii="Times New Roman" w:hAnsi="Times New Roman" w:cs="Times New Roman"/>
+          <w:sz w:val="24"/>
+          <w:szCs w:val="24"/>
+          <w:lang w:val="en-US"/>
+        </w:rPr>
+        <w:t>UWorld</w:t>
+      </w:r>
+      <w:proofErr w:type="spellEnd"/>
+      <w:r>
+        <w:rPr>
+          <w:rFonts w:ascii="Times New Roman" w:hAnsi="Times New Roman" w:cs="Times New Roman"/>
+          <w:sz w:val="24"/>
+          <w:szCs w:val="24"/>
+          <w:lang w:val="en-US"/>
+        </w:rPr>
+        <w:t xml:space="preserve"> instance. The </w:t>
+      </w:r>
+      <w:proofErr w:type="spellStart"/>
+      <w:r>
+        <w:rPr>
+          <w:rFonts w:ascii="Times New Roman" w:hAnsi="Times New Roman" w:cs="Times New Roman"/>
+          <w:sz w:val="24"/>
+          <w:szCs w:val="24"/>
+          <w:lang w:val="en-US"/>
+        </w:rPr>
+        <w:t>UWorld</w:t>
+      </w:r>
+      <w:proofErr w:type="spellEnd"/>
+      <w:r>
+        <w:rPr>
+          <w:rFonts w:ascii="Times New Roman" w:hAnsi="Times New Roman" w:cs="Times New Roman"/>
+          <w:sz w:val="24"/>
+          <w:szCs w:val="24"/>
+          <w:lang w:val="en-US"/>
+        </w:rPr>
+        <w:t xml:space="preserve"> instance pointer is passed as an argument when initializing the system</w:t>
       </w:r>
       <w:bookmarkStart w:id="0" w:name="_GoBack"/>
       <w:bookmarkEnd w:id="0"/>
+      <w:r>
+        <w:rPr>
+          <w:rFonts w:ascii="Times New Roman" w:hAnsi="Times New Roman" w:cs="Times New Roman"/>
+          <w:sz w:val="24"/>
+          <w:szCs w:val="24"/>
+          <w:lang w:val="en-US"/>
+        </w:rPr>
+        <w:t>.</w:t>
+      </w:r>
+    </w:p>
+    <w:p>
+      <w:pPr>
+        <w:rPr>
+          <w:rFonts w:ascii="Times New Roman" w:hAnsi="Times New Roman" w:cs="Times New Roman"/>
+          <w:sz w:val="24"/>
+          <w:szCs w:val="24"/>
+          <w:lang w:val="en-US"/>
+        </w:rPr>
+      </w:pPr>
+    </w:p>
+    <w:p>
+      <w:pPr>
+        <w:rPr>
+          <w:rFonts w:ascii="Times New Roman" w:hAnsi="Times New Roman" w:cs="Times New Roman"/>
+          <w:sz w:val="32"/>
+          <w:szCs w:val="32"/>
+          <w:u w:val="single"/>
+          <w:lang w:val="en-US"/>
+        </w:rPr>
+      </w:pPr>
+      <w:r>
+        <w:rPr>
+          <w:rFonts w:ascii="Times New Roman" w:hAnsi="Times New Roman" w:cs="Times New Roman"/>
+          <w:sz w:val="32"/>
+          <w:szCs w:val="32"/>
+          <w:u w:val="single"/>
+          <w:lang w:val="en-US"/>
+        </w:rPr>
+        <w:t>Main save-load system interface.</w:t>
+      </w:r>
+    </w:p>
+    <w:p>
+      <w:pPr>
+        <w:rPr>
+          <w:rFonts w:ascii="Times New Roman" w:hAnsi="Times New Roman" w:cs="Times New Roman"/>
+          <w:sz w:val="24"/>
+          <w:szCs w:val="24"/>
+          <w:lang w:val="en-US"/>
+        </w:rPr>
+      </w:pPr>
+      <w:r>
+        <w:rPr>
+          <w:rFonts w:ascii="Times New Roman" w:hAnsi="Times New Roman" w:cs="Times New Roman"/>
+          <w:sz w:val="24"/>
+          <w:szCs w:val="24"/>
+          <w:lang w:val="en-US"/>
+        </w:rPr>
+        <w:t xml:space="preserve">Represented by </w:t>
+      </w:r>
+      <w:proofErr w:type="spellStart"/>
+      <w:r>
+        <w:rPr>
+          <w:rFonts w:ascii="Times New Roman" w:hAnsi="Times New Roman" w:cs="Times New Roman"/>
+          <w:sz w:val="24"/>
+          <w:szCs w:val="24"/>
+          <w:lang w:val="en-US"/>
+        </w:rPr>
+        <w:t>IMySaveLoadSystem</w:t>
+      </w:r>
+      <w:proofErr w:type="spellEnd"/>
+      <w:r>
+        <w:rPr>
+          <w:rFonts w:ascii="Times New Roman" w:hAnsi="Times New Roman" w:cs="Times New Roman"/>
+          <w:sz w:val="24"/>
+          <w:szCs w:val="24"/>
+          <w:lang w:val="en-US"/>
+        </w:rPr>
+        <w:t xml:space="preserve"> interface. The system interface is accessible from blueprint.</w:t>
+      </w:r>
+    </w:p>
+    <w:p>
+      <w:pPr>
+        <w:rPr>
+          <w:rFonts w:ascii="Times New Roman" w:hAnsi="Times New Roman" w:cs="Times New Roman"/>
+          <w:sz w:val="24"/>
+          <w:szCs w:val="24"/>
+          <w:lang w:val="en-US"/>
+        </w:rPr>
+      </w:pPr>
+    </w:p>
+    <w:p>
+      <w:pPr>
+        <w:rPr>
+          <w:rFonts w:ascii="Times New Roman" w:hAnsi="Times New Roman" w:cs="Times New Roman"/>
+          <w:sz w:val="32"/>
+          <w:szCs w:val="32"/>
+          <w:u w:val="single"/>
+          <w:lang w:val="en-US"/>
+        </w:rPr>
+      </w:pPr>
+      <w:r>
+        <w:rPr>
+          <w:rFonts w:ascii="Times New Roman" w:hAnsi="Times New Roman" w:cs="Times New Roman"/>
+          <w:sz w:val="32"/>
+          <w:szCs w:val="32"/>
+          <w:u w:val="single"/>
+          <w:lang w:val="en-US"/>
+        </w:rPr>
+        <w:t>Load/Save.</w:t>
+      </w:r>
+    </w:p>
+    <w:p>
+      <w:pPr>
+        <w:rPr>
+          <w:rFonts w:ascii="Times New Roman" w:hAnsi="Times New Roman" w:cs="Times New Roman"/>
+          <w:sz w:val="24"/>
+          <w:szCs w:val="24"/>
+          <w:lang w:val="en-US"/>
+        </w:rPr>
+      </w:pPr>
+      <w:r>
+        <w:rPr>
+          <w:rFonts w:ascii="Times New Roman" w:hAnsi="Times New Roman" w:cs="Times New Roman"/>
+          <w:sz w:val="24"/>
+          <w:szCs w:val="24"/>
+          <w:lang w:val="en-US"/>
+        </w:rPr>
+        <w:t>Loading and saving is perform from or to FArchive.</w:t>
+      </w:r>
     </w:p>
     <w:p>
       <w:pPr>
@@ -788,7 +888,6 @@
         <w:t xml:space="preserve">When object handle is destroyed, it notifies the system automatically about its destruction through its native </w:t>
       </w:r>
       <w:proofErr w:type="spellStart"/>
-      <w:proofErr w:type="gramStart"/>
       <w:r>
         <w:rPr>
           <w:rFonts w:ascii="Times New Roman" w:hAnsi="Times New Roman" w:cs="Times New Roman"/>
@@ -809,7 +908,6 @@
         <w:t>::</w:t>
       </w:r>
       <w:proofErr w:type="spellStart"/>
-      <w:proofErr w:type="gramEnd"/>
       <w:r>
         <w:rPr>
           <w:rFonts w:ascii="Times New Roman" w:hAnsi="Times New Roman" w:cs="Times New Roman"/>
@@ -900,6 +998,7 @@
           <w:szCs w:val="24"/>
           <w:lang w:val="en-US"/>
         </w:rPr>
+        <w:lastRenderedPageBreak/>
         <w:t>SaveLoad</w:t>
       </w:r>
       <w:proofErr w:type="spellEnd"/>
@@ -1041,7 +1140,6 @@
           <w:u w:val="single"/>
           <w:lang w:val="en-US"/>
         </w:rPr>
-        <w:lastRenderedPageBreak/>
         <w:t>Saveable</w:t>
       </w:r>
       <w:proofErr w:type="spellEnd"/>
@@ -1537,135 +1635,115 @@
           <w:szCs w:val="24"/>
           <w:lang w:val="en-US"/>
         </w:rPr>
+        <w:t xml:space="preserve"> virtual </w:t>
+      </w:r>
+      <w:r>
+        <w:rPr>
+          <w:rFonts w:ascii="Times New Roman" w:hAnsi="Times New Roman" w:cs="Times New Roman"/>
+          <w:sz w:val="24"/>
+          <w:szCs w:val="24"/>
+          <w:lang w:val="en-US"/>
+        </w:rPr>
+        <w:t xml:space="preserve"> function has default implementation available (Prefixed with Default_)</w:t>
+      </w:r>
+      <w:r>
+        <w:rPr>
+          <w:rFonts w:ascii="Times New Roman" w:hAnsi="Times New Roman" w:cs="Times New Roman"/>
+          <w:sz w:val="24"/>
+          <w:szCs w:val="24"/>
+          <w:lang w:val="en-US"/>
+        </w:rPr>
+        <w:t xml:space="preserve">, located inside the </w:t>
+      </w:r>
+      <w:proofErr w:type="spellStart"/>
+      <w:r>
+        <w:rPr>
+          <w:rFonts w:ascii="Times New Roman" w:hAnsi="Times New Roman" w:cs="Times New Roman"/>
+          <w:sz w:val="24"/>
+          <w:szCs w:val="24"/>
+          <w:lang w:val="en-US"/>
+        </w:rPr>
+        <w:t>MySaveableUtils</w:t>
+      </w:r>
+      <w:proofErr w:type="spellEnd"/>
+      <w:r>
+        <w:rPr>
+          <w:rFonts w:ascii="Times New Roman" w:hAnsi="Times New Roman" w:cs="Times New Roman"/>
+          <w:sz w:val="24"/>
+          <w:szCs w:val="24"/>
+          <w:lang w:val="en-US"/>
+        </w:rPr>
+        <w:t xml:space="preserve"> header.</w:t>
+      </w:r>
+    </w:p>
+    <w:p>
+      <w:pPr>
+        <w:rPr>
+          <w:rFonts w:ascii="Times New Roman" w:hAnsi="Times New Roman" w:cs="Times New Roman"/>
+          <w:sz w:val="24"/>
+          <w:szCs w:val="24"/>
+          <w:lang w:val="en-US"/>
+        </w:rPr>
+      </w:pPr>
+      <w:proofErr w:type="spellStart"/>
+      <w:r>
+        <w:rPr>
+          <w:rFonts w:ascii="Times New Roman" w:hAnsi="Times New Roman" w:cs="Times New Roman"/>
+          <w:sz w:val="24"/>
+          <w:szCs w:val="24"/>
+          <w:lang w:val="en-US"/>
+        </w:rPr>
+        <w:t>IMySaveable</w:t>
+      </w:r>
+      <w:proofErr w:type="spellEnd"/>
+      <w:r>
+        <w:rPr>
+          <w:rFonts w:ascii="Times New Roman" w:hAnsi="Times New Roman" w:cs="Times New Roman"/>
+          <w:sz w:val="24"/>
+          <w:szCs w:val="24"/>
+          <w:lang w:val="en-US"/>
+        </w:rPr>
+        <w:t xml:space="preserve"> interface implements its virtual functions with these default implementations by default.</w:t>
+      </w:r>
+    </w:p>
+    <w:p>
+      <w:pPr>
+        <w:rPr>
+          <w:rFonts w:ascii="Times New Roman" w:hAnsi="Times New Roman" w:cs="Times New Roman"/>
+          <w:sz w:val="24"/>
+          <w:szCs w:val="24"/>
+          <w:lang w:val="en-US"/>
+        </w:rPr>
+      </w:pPr>
+      <w:r>
+        <w:rPr>
+          <w:rFonts w:ascii="Times New Roman" w:hAnsi="Times New Roman" w:cs="Times New Roman"/>
+          <w:sz w:val="24"/>
+          <w:szCs w:val="24"/>
+          <w:lang w:val="en-US"/>
+        </w:rPr>
+        <w:t xml:space="preserve">Each </w:t>
+      </w:r>
+      <w:proofErr w:type="spellStart"/>
+      <w:r>
+        <w:rPr>
+          <w:rFonts w:ascii="Times New Roman" w:hAnsi="Times New Roman" w:cs="Times New Roman"/>
+          <w:sz w:val="24"/>
+          <w:szCs w:val="24"/>
+          <w:lang w:val="en-US"/>
+        </w:rPr>
+        <w:t>saveable</w:t>
+      </w:r>
+      <w:proofErr w:type="spellEnd"/>
+      <w:r>
+        <w:rPr>
+          <w:rFonts w:ascii="Times New Roman" w:hAnsi="Times New Roman" w:cs="Times New Roman"/>
+          <w:sz w:val="24"/>
+          <w:szCs w:val="24"/>
+          <w:lang w:val="en-US"/>
+        </w:rPr>
         <w:t xml:space="preserve"> </w:t>
       </w:r>
-      <w:proofErr w:type="gramStart"/>
-      <w:r>
-        <w:rPr>
-          <w:rFonts w:ascii="Times New Roman" w:hAnsi="Times New Roman" w:cs="Times New Roman"/>
-          <w:sz w:val="24"/>
-          <w:szCs w:val="24"/>
-          <w:lang w:val="en-US"/>
-        </w:rPr>
-        <w:t xml:space="preserve">virtual </w:t>
-      </w:r>
-      <w:r>
-        <w:rPr>
-          <w:rFonts w:ascii="Times New Roman" w:hAnsi="Times New Roman" w:cs="Times New Roman"/>
-          <w:sz w:val="24"/>
-          <w:szCs w:val="24"/>
-          <w:lang w:val="en-US"/>
-        </w:rPr>
-        <w:t xml:space="preserve"> function</w:t>
-      </w:r>
-      <w:proofErr w:type="gramEnd"/>
-      <w:r>
-        <w:rPr>
-          <w:rFonts w:ascii="Times New Roman" w:hAnsi="Times New Roman" w:cs="Times New Roman"/>
-          <w:sz w:val="24"/>
-          <w:szCs w:val="24"/>
-          <w:lang w:val="en-US"/>
-        </w:rPr>
-        <w:t xml:space="preserve"> has default implementation available (Prefixed with Default_)</w:t>
-      </w:r>
-      <w:r>
-        <w:rPr>
-          <w:rFonts w:ascii="Times New Roman" w:hAnsi="Times New Roman" w:cs="Times New Roman"/>
-          <w:sz w:val="24"/>
-          <w:szCs w:val="24"/>
-          <w:lang w:val="en-US"/>
-        </w:rPr>
-        <w:t xml:space="preserve">, located inside the </w:t>
-      </w:r>
-      <w:proofErr w:type="spellStart"/>
-      <w:r>
-        <w:rPr>
-          <w:rFonts w:ascii="Times New Roman" w:hAnsi="Times New Roman" w:cs="Times New Roman"/>
-          <w:sz w:val="24"/>
-          <w:szCs w:val="24"/>
-          <w:lang w:val="en-US"/>
-        </w:rPr>
-        <w:t>MySaveableUtils</w:t>
-      </w:r>
-      <w:proofErr w:type="spellEnd"/>
-      <w:r>
-        <w:rPr>
-          <w:rFonts w:ascii="Times New Roman" w:hAnsi="Times New Roman" w:cs="Times New Roman"/>
-          <w:sz w:val="24"/>
-          <w:szCs w:val="24"/>
-          <w:lang w:val="en-US"/>
-        </w:rPr>
-        <w:t xml:space="preserve"> header.</w:t>
-      </w:r>
-    </w:p>
-    <w:p>
-      <w:pPr>
-        <w:rPr>
-          <w:rFonts w:ascii="Times New Roman" w:hAnsi="Times New Roman" w:cs="Times New Roman"/>
-          <w:sz w:val="24"/>
-          <w:szCs w:val="24"/>
-          <w:lang w:val="en-US"/>
-        </w:rPr>
-      </w:pPr>
-      <w:proofErr w:type="spellStart"/>
-      <w:r>
-        <w:rPr>
-          <w:rFonts w:ascii="Times New Roman" w:hAnsi="Times New Roman" w:cs="Times New Roman"/>
-          <w:sz w:val="24"/>
-          <w:szCs w:val="24"/>
-          <w:lang w:val="en-US"/>
-        </w:rPr>
-        <w:t>IMySaveable</w:t>
-      </w:r>
-      <w:proofErr w:type="spellEnd"/>
-      <w:r>
-        <w:rPr>
-          <w:rFonts w:ascii="Times New Roman" w:hAnsi="Times New Roman" w:cs="Times New Roman"/>
-          <w:sz w:val="24"/>
-          <w:szCs w:val="24"/>
-          <w:lang w:val="en-US"/>
-        </w:rPr>
-        <w:t xml:space="preserve"> interface implements its virtual functions with these default implementations by default.</w:t>
-      </w:r>
-    </w:p>
-    <w:p>
-      <w:pPr>
-        <w:rPr>
-          <w:rFonts w:ascii="Times New Roman" w:hAnsi="Times New Roman" w:cs="Times New Roman"/>
-          <w:sz w:val="24"/>
-          <w:szCs w:val="24"/>
-          <w:lang w:val="en-US"/>
-        </w:rPr>
-      </w:pPr>
-      <w:r>
-        <w:rPr>
-          <w:rFonts w:ascii="Times New Roman" w:hAnsi="Times New Roman" w:cs="Times New Roman"/>
-          <w:sz w:val="24"/>
-          <w:szCs w:val="24"/>
-          <w:lang w:val="en-US"/>
-        </w:rPr>
-        <w:t xml:space="preserve">Each </w:t>
-      </w:r>
-      <w:proofErr w:type="spellStart"/>
-      <w:r>
-        <w:rPr>
-          <w:rFonts w:ascii="Times New Roman" w:hAnsi="Times New Roman" w:cs="Times New Roman"/>
-          <w:sz w:val="24"/>
-          <w:szCs w:val="24"/>
-          <w:lang w:val="en-US"/>
-        </w:rPr>
-        <w:t>saveable</w:t>
-      </w:r>
-      <w:proofErr w:type="spellEnd"/>
-      <w:r>
-        <w:rPr>
-          <w:rFonts w:ascii="Times New Roman" w:hAnsi="Times New Roman" w:cs="Times New Roman"/>
-          <w:sz w:val="24"/>
-          <w:szCs w:val="24"/>
-          <w:lang w:val="en-US"/>
-        </w:rPr>
-        <w:t xml:space="preserve"> </w:t>
-      </w:r>
       <w:proofErr w:type="spellStart"/>
       <w:r>
         <w:rPr>
@@ -1687,7 +1765,6 @@
         <w:t xml:space="preserve"> MUST implement the </w:t>
       </w:r>
       <w:proofErr w:type="spellStart"/>
-      <w:proofErr w:type="gramStart"/>
       <w:r>
         <w:rPr>
           <w:rFonts w:ascii="Times New Roman" w:hAnsi="Times New Roman" w:cs="Times New Roman"/>
@@ -1705,17 +1782,7 @@
           <w:szCs w:val="24"/>
           <w:lang w:val="en-US"/>
         </w:rPr>
-        <w:t>(</w:t>
-      </w:r>
-      <w:proofErr w:type="gramEnd"/>
-      <w:r>
-        <w:rPr>
-          <w:rFonts w:ascii="Times New Roman" w:hAnsi="Times New Roman" w:cs="Times New Roman"/>
-          <w:sz w:val="24"/>
-          <w:szCs w:val="24"/>
-          <w:lang w:val="en-US"/>
-        </w:rPr>
-        <w:t>) appropriately (attention – by default it’s not implemented) because whether the object is in the editor or game world is determined by it;</w:t>
+        <w:t>() appropriately (attention – by default it’s not implemented) because whether the object is in the editor or game world is determined by it;</w:t>
       </w:r>
     </w:p>
     <w:sectPr>

</xml_diff>